<commit_message>
ToData- add Reason/details read from TO
</commit_message>
<xml_diff>
--- a/R02074-SBZ-02.docx
+++ b/R02074-SBZ-02.docx
@@ -1,6 +1,6 @@
 
 <file path=word/document.xml><?xml version="1.0" encoding="utf-8"?>
-<w:document xmlns:wpc="http://schemas.microsoft.com/office/word/2010/wordprocessingCanvas" xmlns:cx="http://schemas.microsoft.com/office/drawing/2014/chartex" xmlns:cx1="http://schemas.microsoft.com/office/drawing/2015/9/8/chartex" xmlns:cx2="http://schemas.microsoft.com/office/drawing/2015/10/21/chartex" xmlns:cx3="http://schemas.microsoft.com/office/drawing/2016/5/9/chartex" xmlns:cx4="http://schemas.microsoft.com/office/drawing/2016/5/10/chartex" xmlns:cx5="http://schemas.microsoft.com/office/drawing/2016/5/11/chartex" xmlns:cx6="http://schemas.microsoft.com/office/drawing/2016/5/12/chartex" xmlns:cx7="http://schemas.microsoft.com/office/drawing/2016/5/13/chartex" xmlns:cx8="http://schemas.microsoft.com/office/drawing/2016/5/14/chartex" xmlns:mc="http://schemas.openxmlformats.org/markup-compatibility/2006" xmlns:aink="http://schemas.microsoft.com/office/drawing/2016/ink" xmlns:am3d="http://schemas.microsoft.com/office/drawing/2017/model3d" xmlns:o="urn:schemas-microsoft-com:office:office" xmlns:oel="http://schemas.microsoft.com/office/2019/extlst" xmlns:r="http://schemas.openxmlformats.org/officeDocument/2006/relationships" xmlns:m="http://schemas.openxmlformats.org/officeDocument/2006/math" xmlns:v="urn:schemas-microsoft-com:vml" xmlns:wp14="http://schemas.microsoft.com/office/word/2010/wordprocessingDrawing" xmlns:wp="http://schemas.openxmlformats.org/drawingml/2006/wordprocessingDrawing" xmlns:w10="urn:schemas-microsoft-com:office:word" xmlns:w="http://schemas.openxmlformats.org/wordprocessingml/2006/main" xmlns:w14="http://schemas.microsoft.com/office/word/2010/wordml" xmlns:w15="http://schemas.microsoft.com/office/word/2012/wordml" xmlns:w16cex="http://schemas.microsoft.com/office/word/2018/wordml/cex" xmlns:w16cid="http://schemas.microsoft.com/office/word/2016/wordml/cid" xmlns:w16="http://schemas.microsoft.com/office/word/2018/wordml" xmlns:w16sdtdh="http://schemas.microsoft.com/office/word/2020/wordml/sdtdatahash" xmlns:w16se="http://schemas.microsoft.com/office/word/2015/wordml/symex" xmlns:wpg="http://schemas.microsoft.com/office/word/2010/wordprocessingGroup" xmlns:wpi="http://schemas.microsoft.com/office/word/2010/wordprocessingInk" xmlns:wne="http://schemas.microsoft.com/office/word/2006/wordml" xmlns:wps="http://schemas.microsoft.com/office/word/2010/wordprocessingShape" mc:Ignorable="w14 w15 w16se w16cid w16 w16cex w16sdtdh wp14">
+<w:document xmlns:wpc="http://schemas.microsoft.com/office/word/2010/wordprocessingCanvas" xmlns:cx="http://schemas.microsoft.com/office/drawing/2014/chartex" xmlns:cx1="http://schemas.microsoft.com/office/drawing/2015/9/8/chartex" xmlns:cx2="http://schemas.microsoft.com/office/drawing/2015/10/21/chartex" xmlns:cx3="http://schemas.microsoft.com/office/drawing/2016/5/9/chartex" xmlns:cx4="http://schemas.microsoft.com/office/drawing/2016/5/10/chartex" xmlns:cx5="http://schemas.microsoft.com/office/drawing/2016/5/11/chartex" xmlns:cx6="http://schemas.microsoft.com/office/drawing/2016/5/12/chartex" xmlns:cx7="http://schemas.microsoft.com/office/drawing/2016/5/13/chartex" xmlns:cx8="http://schemas.microsoft.com/office/drawing/2016/5/14/chartex" xmlns:mc="http://schemas.openxmlformats.org/markup-compatibility/2006" xmlns:aink="http://schemas.microsoft.com/office/drawing/2016/ink" xmlns:am3d="http://schemas.microsoft.com/office/drawing/2017/model3d" xmlns:o="urn:schemas-microsoft-com:office:office" xmlns:r="http://schemas.openxmlformats.org/officeDocument/2006/relationships" xmlns:m="http://schemas.openxmlformats.org/officeDocument/2006/math" xmlns:v="urn:schemas-microsoft-com:vml" xmlns:wp14="http://schemas.microsoft.com/office/word/2010/wordprocessingDrawing" xmlns:wp="http://schemas.openxmlformats.org/drawingml/2006/wordprocessingDrawing" xmlns:w10="urn:schemas-microsoft-com:office:word" xmlns:w="http://schemas.openxmlformats.org/wordprocessingml/2006/main" xmlns:w14="http://schemas.microsoft.com/office/word/2010/wordml" xmlns:w15="http://schemas.microsoft.com/office/word/2012/wordml" xmlns:w16cex="http://schemas.microsoft.com/office/word/2018/wordml/cex" xmlns:w16cid="http://schemas.microsoft.com/office/word/2016/wordml/cid" xmlns:w16="http://schemas.microsoft.com/office/word/2018/wordml" xmlns:w16sdtdh="http://schemas.microsoft.com/office/word/2020/wordml/sdtdatahash" xmlns:w16se="http://schemas.microsoft.com/office/word/2015/wordml/symex" xmlns:wpg="http://schemas.microsoft.com/office/word/2010/wordprocessingGroup" xmlns:wpi="http://schemas.microsoft.com/office/word/2010/wordprocessingInk" xmlns:wne="http://schemas.microsoft.com/office/word/2006/wordml" xmlns:wps="http://schemas.microsoft.com/office/word/2010/wordprocessingShape" mc:Ignorable="w14 w15 w16se w16cid w16 w16cex w16sdtdh wp14">
   <w:body>
     <w:tbl>
       <w:tblPr>
@@ -1423,6 +1423,7 @@
                 <w:caps/>
                 <w:lang w:val="en-US"/>
               </w:rPr>
+              <w:lastRenderedPageBreak/>
               <w:fldChar w:fldCharType="begin">
                 <w:ffData>
                   <w:name w:val="Check1"/>
@@ -1995,6 +1996,7 @@
                   <w:listItem w:displayText="Drop test: Test Ec:Free fall " w:value="Drop test: Test Ec:Free fall "/>
                 </w:dropDownList>
               </w:sdtPr>
+              <w:sdtEndPr/>
               <w:sdtContent>
                 <w:r>
                   <w:rPr>
@@ -2183,7 +2185,7 @@
                 <w:sz w:val="20"/>
                 <w:szCs w:val="20"/>
               </w:rPr>
-              <w:t xml:space="preserve">_ENV_VOL_SPA2_22_TCM_TRM_V1.6.1.pd</w:t>
+              <w:t xml:space="preserve">QP_ENV_VOL_SPA2_22_TCM_TRM_V1.6.1.pdf</w:t>
             </w:r>
           </w:p>
         </w:tc>
@@ -2251,6 +2253,86 @@
                 <w:rFonts w:cs="Arial"/>
               </w:rPr>
               <w:t xml:space="preserve"/>
+            </w:r>
+            <w:r>
+              <w:rPr>
+                <w:rFonts w:cs="Arial"/>
+              </w:rPr>
+              <w:fldChar w:fldCharType="begin">
+                <w:ffData>
+                  <w:name w:val="Check3"/>
+                  <w:enabled/>
+                  <w:calcOnExit w:val="0"/>
+                  <w:checkBox>
+                    <w:sizeAuto/>
+                    <w:default w:val="1"/>
+                  </w:checkBox>
+                </w:ffData>
+              </w:fldChar>
+            </w:r>
+            <w:r>
+              <w:rPr>
+                <w:rFonts w:cs="Arial"/>
+              </w:rPr>
+              <w:instrText xml:space="preserve"> FORMCHECKBOX </w:instrText>
+            </w:r>
+            <w:r>
+              <w:rPr>
+                <w:rFonts w:cs="Arial"/>
+              </w:rPr>
+            </w:r>
+            <w:r>
+              <w:rPr>
+                <w:rFonts w:cs="Arial"/>
+              </w:rPr>
+              <w:fldChar w:fldCharType="separate"/>
+            </w:r>
+            <w:r>
+              <w:rPr>
+                <w:rFonts w:cs="Arial"/>
+              </w:rPr>
+              <w:fldChar w:fldCharType="end"/>
+            </w:r>
+            <w:r>
+              <w:t xml:space="preserve"> </w:t>
+            </w:r>
+            <w:r>
+              <w:rPr>
+                <w:rFonts w:cs="Arial"/>
+              </w:rPr>
+              <w:t>NO</w:t>
+            </w:r>
+            <w:r>
+              <w:rPr>
+                <w:rFonts w:cs="Arial"/>
+              </w:rPr>
+              <w:t xml:space="preserve"> </w:t>
+            </w:r>
+            <w:r>
+              <w:rPr>
+                <w:rFonts w:cs="Arial"/>
+              </w:rPr>
+              <w:t xml:space="preserve"/>
+            </w:r>
+          </w:p>
+          <w:p>
+            <w:pPr>
+              <w:spacing w:before="240" w:after="0" w:line="276" w:lineRule="auto"/>
+              <w:rPr>
+                <w:rFonts w:cs="Arial"/>
+              </w:rPr>
+            </w:pPr>
+            <w:r>
+              <w:rPr>
+                <w:rFonts w:cs="Arial"/>
+              </w:rPr>
+              <w:t xml:space="preserve"/>
+            </w:r>
+            <w:r>
+              <w:rPr>
+                <w:rFonts w:cs="Arial"/>
+              </w:rPr>
+              <w:t xml:space="preserve"> </w:t>
             </w:r>
             <w:r>
               <w:rPr>
@@ -2295,113 +2377,25 @@
               <w:rPr>
                 <w:rFonts w:cs="Arial"/>
               </w:rPr>
+              <w:t>YES, with the following new test parameters/conditions:</w:t>
+            </w:r>
+            <w:r>
+              <w:rPr>
+                <w:rFonts w:cs="Arial"/>
+              </w:rPr>
+              <w:t xml:space="preserve">       </w:t>
+            </w:r>
+            <w:r>
+              <w:rPr>
+                <w:rFonts w:cs="Arial"/>
+              </w:rPr>
               <w:t xml:space="preserve"> </w:t>
             </w:r>
             <w:r>
               <w:rPr>
                 <w:rFonts w:cs="Arial"/>
               </w:rPr>
-              <w:t xml:space="preserve">NO </w:t>
-            </w:r>
-            <w:r>
-              <w:rPr>
-                <w:rFonts w:cs="Arial"/>
-              </w:rPr>
               <w:t xml:space="preserve"/>
-            </w:r>
-          </w:p>
-          <w:p>
-            <w:pPr>
-              <w:spacing w:before="240" w:after="0" w:line="276" w:lineRule="auto"/>
-              <w:rPr>
-                <w:rFonts w:cs="Arial"/>
-              </w:rPr>
-            </w:pPr>
-            <w:r>
-              <w:rPr>
-                <w:rFonts w:cs="Arial"/>
-              </w:rPr>
-              <w:t xml:space="preserve"/>
-            </w:r>
-            <w:r>
-              <w:rPr>
-                <w:rFonts w:cs="Arial"/>
-              </w:rPr>
-              <w:fldChar w:fldCharType="begin">
-                <w:ffData>
-                  <w:name w:val="Check3"/>
-                  <w:enabled/>
-                  <w:calcOnExit w:val="0"/>
-                  <w:checkBox>
-                    <w:sizeAuto/>
-                    <w:default w:val="1"/>
-                  </w:checkBox>
-                </w:ffData>
-              </w:fldChar>
-            </w:r>
-            <w:r>
-              <w:rPr>
-                <w:rFonts w:cs="Arial"/>
-              </w:rPr>
-              <w:instrText xml:space="preserve"> FORMCHECKBOX </w:instrText>
-            </w:r>
-            <w:r>
-              <w:rPr>
-                <w:rFonts w:cs="Arial"/>
-              </w:rPr>
-            </w:r>
-            <w:r>
-              <w:rPr>
-                <w:rFonts w:cs="Arial"/>
-              </w:rPr>
-              <w:fldChar w:fldCharType="separate"/>
-            </w:r>
-            <w:r>
-              <w:rPr>
-                <w:rFonts w:cs="Arial"/>
-              </w:rPr>
-              <w:fldChar w:fldCharType="end"/>
-            </w:r>
-            <w:r>
-              <w:t xml:space="preserve"> </w:t>
-            </w:r>
-            <w:r>
-              <w:rPr>
-                <w:rFonts w:cs="Arial"/>
-              </w:rPr>
-              <w:t>YES, with the following new test parameters/conditions</w:t>
-            </w:r>
-            <w:r>
-              <w:rPr>
-                <w:rFonts w:cs="Arial"/>
-              </w:rPr>
-              <w:t>:</w:t>
-            </w:r>
-          </w:p>
-          <w:p>
-            <w:pPr>
-              <w:spacing w:before="240" w:after="0" w:line="276" w:lineRule="auto"/>
-              <w:rPr>
-                <w:rFonts w:cs="Arial"/>
-              </w:rPr>
-            </w:pPr>
-            <w:r>
-              <w:rPr>
-                <w:rFonts w:cs="Arial"/>
-              </w:rPr>
-              <w:t xml:space="preserve">: For Rapid change of temperature with specified transition duration test please use 75 min for each temperature (T min, T max) . Test duration will be 75min*200 cycles *2 = 30000min ; 30.000min /60 min =500 h; 500h/24h =20.83days;</w:t>
-            </w:r>
-            <w:r>
-              <w:rPr>
-                <w:rFonts w:cs="Arial"/>
-              </w:rPr>
-              <w:t xml:space="preserve">       </w:t>
-            </w:r>
-            <w:r>
-              <w:rPr>
-                <w:rFonts w:cs="Arial"/>
-              </w:rPr>
-              <w:t xml:space="preserve"> </w:t>
             </w:r>
           </w:p>
           <w:p>
@@ -2744,7 +2738,7 @@
                 <w:i w:val="0"/>
                 <w:lang w:val="en-US"/>
               </w:rPr>
-              <w:t xml:space="preserve">02/05/2022</w:t>
+              <w:t xml:space="preserve">No start/end date found in Test tracking</w:t>
             </w:r>
           </w:p>
         </w:tc>
@@ -2818,7 +2812,7 @@
                 <w:i w:val="0"/>
                 <w:lang w:val="en-US"/>
               </w:rPr>
-              <w:t xml:space="preserve">12/05/2022</w:t>
+              <w:t xml:space="preserve">No start/end date found in Test tracking</w:t>
             </w:r>
           </w:p>
         </w:tc>
@@ -3032,28 +3026,22 @@
           </w:tcPr>
           <w:p>
             <w:pPr>
-              <w:pStyle w:val="Reference"/>
-              <w:tabs>
-                <w:tab w:val="left" w:pos="661"/>
-                <w:tab w:val="left" w:pos="2875"/>
-              </w:tabs>
               <w:jc w:val="center"/>
               <w:rPr>
                 <w:rFonts w:cs="Arial"/>
-                <w:b w:val="0"/>
-                <w:i w:val="0"/>
-                <w:lang w:val="en-US"/>
-              </w:rPr>
-            </w:pPr>
-            <w:r>
-              <w:rPr>
-                <w:rFonts w:cs="Arial"/>
-                <w:b w:val="0"/>
-                <w:bCs/>
-                <w:i w:val="0"/>
-                <w:iCs/>
-              </w:rPr>
-              <w:t>Sensor humidity/temperature</w:t>
+              </w:rPr>
+            </w:pPr>
+            <w:r>
+              <w:rPr>
+                <w:rFonts w:cs="Arial"/>
+              </w:rPr>
+              <w:t xml:space="preserve">Name of test not found in planning</w:t>
+            </w:r>
+            <w:r>
+              <w:rPr>
+                <w:rFonts w:cs="Arial"/>
+              </w:rPr>
+              <w:t xml:space="preserve"> (CC??)</w:t>
             </w:r>
           </w:p>
         </w:tc>
@@ -3077,12 +3065,9 @@
             </w:pPr>
             <w:r>
               <w:rPr>
-                <w:rFonts w:ascii="Arial" w:hAnsi="Arial" w:cs="Arial"/>
-                <w:bCs/>
-                <w:iCs/>
-                <w:sz w:val="20"/>
-              </w:rPr>
-              <w:t>03478295</w:t>
+                <w:rFonts w:cs="Arial"/>
+              </w:rPr>
+              <w:t xml:space="preserve">Ask Gurghean Radu to  </w:t>
             </w:r>
           </w:p>
         </w:tc>
@@ -3106,13 +3091,9 @@
             </w:pPr>
             <w:r>
               <w:rPr>
-                <w:rFonts w:ascii="Arial" w:hAnsi="Arial" w:cs="Arial"/>
-                <w:bCs/>
-                <w:iCs/>
-                <w:color w:val="000000"/>
-                <w:sz w:val="20"/>
-              </w:rPr>
-              <w:t>SBZ0355 / Jul-2022</w:t>
+                <w:rFonts w:cs="Arial"/>
+              </w:rPr>
+              <w:t xml:space="preserve">use the same names</w:t>
             </w:r>
           </w:p>
         </w:tc>
@@ -3136,12 +3117,9 @@
             </w:pPr>
             <w:r>
               <w:rPr>
-                <w:rFonts w:ascii="Arial" w:hAnsi="Arial" w:cs="Arial"/>
-                <w:bCs/>
-                <w:iCs/>
-                <w:sz w:val="20"/>
-              </w:rPr>
-              <w:t>QLRELSBZ_0536</w:t>
+                <w:rFonts w:cs="Arial"/>
+              </w:rPr>
+              <w:t xml:space="preserve">as specified in TO</w:t>
             </w:r>
           </w:p>
         </w:tc>
@@ -3164,29 +3142,16 @@
           </w:tcPr>
           <w:p>
             <w:pPr>
-              <w:pStyle w:val="Reference"/>
-              <w:tabs>
-                <w:tab w:val="left" w:pos="661"/>
-                <w:tab w:val="left" w:pos="2875"/>
-              </w:tabs>
               <w:jc w:val="center"/>
               <w:rPr>
                 <w:rFonts w:cs="Arial"/>
-                <w:b w:val="0"/>
-                <w:i w:val="0"/>
-                <w:lang w:val="en-US"/>
-              </w:rPr>
-            </w:pPr>
-            <w:r>
-              <w:rPr>
-                <w:rFonts w:cs="Arial"/>
-                <w:b w:val="0"/>
-                <w:bCs/>
-                <w:i w:val="0"/>
-                <w:iCs/>
-                <w:lang w:val="en-US"/>
-              </w:rPr>
-              <w:t>Digital Multimeter</w:t>
+              </w:rPr>
+            </w:pPr>
+            <w:r>
+              <w:rPr>
+                <w:rFonts w:cs="Arial"/>
+              </w:rPr>
+              <w:t xml:space="preserve">N.A.</w:t>
             </w:r>
           </w:p>
         </w:tc>
@@ -3210,12 +3175,9 @@
             </w:pPr>
             <w:r>
               <w:rPr>
-                <w:rFonts w:ascii="Arial" w:hAnsi="Arial" w:cs="Arial"/>
-                <w:bCs/>
-                <w:iCs/>
-                <w:sz w:val="20"/>
-              </w:rPr>
-              <w:t>SN: MY59320005</w:t>
+                <w:rFonts w:cs="Arial"/>
+              </w:rPr>
+              <w:t xml:space="preserve">N.A.</w:t>
             </w:r>
           </w:p>
         </w:tc>
@@ -3239,12 +3201,9 @@
             </w:pPr>
             <w:r>
               <w:rPr>
-                <w:rFonts w:ascii="Arial" w:hAnsi="Arial" w:cs="Arial"/>
-                <w:bCs/>
-                <w:iCs/>
-                <w:sz w:val="20"/>
-              </w:rPr>
-              <w:t>SBZ0327 / Apr 2022</w:t>
+                <w:rFonts w:cs="Arial"/>
+              </w:rPr>
+              <w:t xml:space="preserve">N.A.</w:t>
             </w:r>
           </w:p>
         </w:tc>
@@ -3268,12 +3227,9 @@
             </w:pPr>
             <w:r>
               <w:rPr>
-                <w:rFonts w:ascii="Arial" w:hAnsi="Arial" w:cs="Arial"/>
-                <w:bCs/>
-                <w:iCs/>
-                <w:sz w:val="20"/>
-              </w:rPr>
-              <w:t>QLRELSBZ_0563</w:t>
+                <w:rFonts w:cs="Arial"/>
+              </w:rPr>
+              <w:t xml:space="preserve">N.A.</w:t>
             </w:r>
           </w:p>
         </w:tc>
@@ -3296,29 +3252,17 @@
           </w:tcPr>
           <w:p>
             <w:pPr>
-              <w:pStyle w:val="Reference"/>
-              <w:tabs>
-                <w:tab w:val="left" w:pos="661"/>
-                <w:tab w:val="left" w:pos="2875"/>
-              </w:tabs>
               <w:jc w:val="center"/>
               <w:rPr>
                 <w:rFonts w:cs="Arial"/>
-                <w:b w:val="0"/>
-                <w:i w:val="0"/>
-                <w:lang w:val="en-US"/>
-              </w:rPr>
-            </w:pPr>
-            <w:r>
-              <w:rPr>
-                <w:rFonts w:cs="Arial"/>
-                <w:b w:val="0"/>
-                <w:bCs/>
-                <w:i w:val="0"/>
-                <w:iCs/>
-                <w:lang w:val="en-US"/>
-              </w:rPr>
-              <w:t>LTT 3</w:t>
+              </w:rPr>
+            </w:pPr>
+            <w:r>
+              <w:rPr>
+                <w:rFonts w:cs="Arial"/>
+              </w:rPr>
+              <w:lastRenderedPageBreak/>
+              <w:t xml:space="preserve">N.A.</w:t>
             </w:r>
           </w:p>
         </w:tc>
@@ -3342,12 +3286,9 @@
             </w:pPr>
             <w:r>
               <w:rPr>
-                <w:rFonts w:ascii="Arial" w:hAnsi="Arial" w:cs="Arial"/>
-                <w:bCs/>
-                <w:iCs/>
-                <w:sz w:val="20"/>
-              </w:rPr>
-              <w:t>N.A.</w:t>
+                <w:rFonts w:cs="Arial"/>
+              </w:rPr>
+              <w:t xml:space="preserve">N.A.</w:t>
             </w:r>
           </w:p>
         </w:tc>
@@ -3371,12 +3312,9 @@
             </w:pPr>
             <w:r>
               <w:rPr>
-                <w:rFonts w:ascii="Arial" w:hAnsi="Arial" w:cs="Arial"/>
-                <w:bCs/>
-                <w:iCs/>
-                <w:sz w:val="20"/>
-              </w:rPr>
-              <w:t>N.A.</w:t>
+                <w:rFonts w:cs="Arial"/>
+              </w:rPr>
+              <w:t xml:space="preserve">N.A.</w:t>
             </w:r>
           </w:p>
         </w:tc>
@@ -3400,107 +3338,10 @@
             </w:pPr>
             <w:r>
               <w:rPr>
-                <w:rFonts w:ascii="Arial" w:hAnsi="Arial" w:cs="Arial"/>
-                <w:bCs/>
-                <w:iCs/>
-                <w:sz w:val="20"/>
-              </w:rPr>
-              <w:t>Project team equipment</w:t>
-            </w:r>
-          </w:p>
-        </w:tc>
-      </w:tr>
-      <w:tr>
-        <w:trPr>
-          <w:cantSplit/>
-          <w:trHeight w:val="220"/>
-        </w:trPr>
-        <w:tc>
-          <w:tcPr>
-            <w:tcW w:w="4248" w:type="dxa"/>
-            <w:tcBorders>
-              <w:top w:val="single" w:sz="4" w:space="0" w:color="auto"/>
-              <w:left w:val="single" w:sz="4" w:space="0" w:color="auto"/>
-              <w:bottom w:val="single" w:sz="4" w:space="0" w:color="auto"/>
-              <w:right w:val="single" w:sz="4" w:space="0" w:color="auto"/>
-            </w:tcBorders>
-            <w:vAlign w:val="center"/>
-          </w:tcPr>
-          <w:p>
-            <w:pPr>
-              <w:pStyle w:val="Reference"/>
-              <w:tabs>
-                <w:tab w:val="left" w:pos="661"/>
-                <w:tab w:val="left" w:pos="2875"/>
-              </w:tabs>
-              <w:jc w:val="center"/>
-              <w:rPr>
-                <w:rFonts w:cs="Arial"/>
-                <w:b w:val="0"/>
-                <w:i w:val="0"/>
-                <w:lang w:val="en-US"/>
-              </w:rPr>
-            </w:pPr>
-          </w:p>
-        </w:tc>
-        <w:tc>
-          <w:tcPr>
-            <w:tcW w:w="1984" w:type="dxa"/>
-            <w:tcBorders>
-              <w:top w:val="single" w:sz="4" w:space="0" w:color="auto"/>
-              <w:left w:val="single" w:sz="4" w:space="0" w:color="auto"/>
-              <w:bottom w:val="single" w:sz="4" w:space="0" w:color="auto"/>
-              <w:right w:val="single" w:sz="4" w:space="0" w:color="auto"/>
-            </w:tcBorders>
-            <w:vAlign w:val="center"/>
-          </w:tcPr>
-          <w:p>
-            <w:pPr>
-              <w:jc w:val="center"/>
-              <w:rPr>
-                <w:rFonts w:cs="Arial"/>
-              </w:rPr>
-            </w:pPr>
-          </w:p>
-        </w:tc>
-        <w:tc>
-          <w:tcPr>
-            <w:tcW w:w="2127" w:type="dxa"/>
-            <w:tcBorders>
-              <w:top w:val="single" w:sz="4" w:space="0" w:color="auto"/>
-              <w:left w:val="single" w:sz="4" w:space="0" w:color="auto"/>
-              <w:bottom w:val="single" w:sz="4" w:space="0" w:color="auto"/>
-              <w:right w:val="single" w:sz="4" w:space="0" w:color="auto"/>
-            </w:tcBorders>
-            <w:vAlign w:val="center"/>
-          </w:tcPr>
-          <w:p>
-            <w:pPr>
-              <w:jc w:val="center"/>
-              <w:rPr>
-                <w:rFonts w:cs="Arial"/>
-              </w:rPr>
-            </w:pPr>
-          </w:p>
-        </w:tc>
-        <w:tc>
-          <w:tcPr>
-            <w:tcW w:w="2278" w:type="dxa"/>
-            <w:tcBorders>
-              <w:top w:val="single" w:sz="4" w:space="0" w:color="auto"/>
-              <w:left w:val="single" w:sz="4" w:space="0" w:color="auto"/>
-              <w:bottom w:val="single" w:sz="4" w:space="0" w:color="auto"/>
-              <w:right w:val="single" w:sz="4" w:space="0" w:color="auto"/>
-            </w:tcBorders>
-            <w:vAlign w:val="center"/>
-          </w:tcPr>
-          <w:p>
-            <w:pPr>
-              <w:jc w:val="center"/>
-              <w:rPr>
-                <w:rFonts w:cs="Arial"/>
-              </w:rPr>
-            </w:pPr>
+                <w:rFonts w:cs="Arial"/>
+              </w:rPr>
+              <w:t xml:space="preserve">N.A.</w:t>
+            </w:r>
           </w:p>
         </w:tc>
       </w:tr>
@@ -3843,7 +3684,21 @@
               <w:rPr>
                 <w:rFonts w:cs="Arial"/>
               </w:rPr>
-              <w:t>(according to test specification acceptance criteria)</w:t>
+              <w:t>(</w:t>
+            </w:r>
+            <w:proofErr w:type="gramStart"/>
+            <w:r>
+              <w:rPr>
+                <w:rFonts w:cs="Arial"/>
+              </w:rPr>
+              <w:t>according</w:t>
+            </w:r>
+            <w:proofErr w:type="gramEnd"/>
+            <w:r>
+              <w:rPr>
+                <w:rFonts w:cs="Arial"/>
+              </w:rPr>
+              <w:t xml:space="preserve"> to test specification acceptance criteria)</w:t>
             </w:r>
           </w:p>
         </w:tc>
@@ -4083,6 +3938,7 @@
                 <w:bCs/>
                 <w:szCs w:val="24"/>
               </w:rPr>
+              <w:lastRenderedPageBreak/>
               <w:t>Test Setup/Measurements/Photos:</w:t>
             </w:r>
           </w:p>
@@ -4190,10 +4046,65 @@
                   <w:r>
                     <w:rPr>
                       <w:rFonts w:ascii="Arial" w:hAnsi="Arial" w:cs="Arial"/>
+                      <w:noProof/>
                       <w:sz w:val="22"/>
                       <w:szCs w:val="22"/>
                     </w:rPr>
-                    <w:t xml:space="preserve">        </w:t>
+                    <w:t xml:space="preserve"/>
+                  </w:r>
+                  <w:r>
+                    <w:drawing>
+                      <wp:inline xmlns:a="http://schemas.openxmlformats.org/drawingml/2006/main" xmlns:pic="http://schemas.openxmlformats.org/drawingml/2006/picture">
+                        <wp:extent cx="2880000" cy="2880000"/>
+                        <wp:docPr id="1001" name="Picture 1"/>
+                        <wp:cNvGraphicFramePr>
+                          <a:graphicFrameLocks noChangeAspect="1"/>
+                        </wp:cNvGraphicFramePr>
+                        <a:graphic>
+                          <a:graphicData uri="http://schemas.openxmlformats.org/drawingml/2006/picture">
+                            <pic:pic>
+                              <pic:nvPicPr>
+                                <pic:cNvPr id="0" name="test_setup_dummy.bmp"/>
+                                <pic:cNvPicPr/>
+                              </pic:nvPicPr>
+                              <pic:blipFill>
+                                <a:blip r:embed="rId14"/>
+                                <a:stretch>
+                                  <a:fillRect/>
+                                </a:stretch>
+                              </pic:blipFill>
+                              <pic:spPr>
+                                <a:xfrm>
+                                  <a:off x="0" y="0"/>
+                                  <a:ext cx="2880000" cy="2880000"/>
+                                </a:xfrm>
+                                <a:prstGeom prst="rect"/>
+                              </pic:spPr>
+                            </pic:pic>
+                          </a:graphicData>
+                        </a:graphic>
+                      </wp:inline>
+                    </w:drawing>
+                  </w:r>
+                  <w:r>
+                    <w:t xml:space="preserve"/>
+                  </w:r>
+                  <w:r>
+                    <w:rPr>
+                      <w:rFonts w:ascii="Arial" w:hAnsi="Arial" w:cs="Arial"/>
+                      <w:sz w:val="22"/>
+                      <w:szCs w:val="22"/>
+                    </w:rPr>
+                    <w:t xml:space="preserve">   </w:t>
+                  </w:r>
+                  <w:proofErr w:type="gramEnd"/>
+                  <w:r>
+                    <w:rPr>
+                      <w:rFonts w:ascii="Arial" w:hAnsi="Arial" w:cs="Arial"/>
+                      <w:sz w:val="22"/>
+                      <w:szCs w:val="22"/>
+                    </w:rPr>
+                    <w:t xml:space="preserve">     </w:t>
                   </w:r>
                 </w:p>
               </w:tc>
@@ -6104,7 +6015,9 @@
                   <w:sdt>
                     <w:sdtPr>
                       <w:rPr>
-                        <w:rFonts w:cstheme="minorHAnsi"/>
+                        <w:rFonts w:asciiTheme="minorHAnsi" w:hAnsiTheme="minorHAnsi" w:cstheme="minorHAnsi"/>
+                        <w:sz w:val="22"/>
+                        <w:szCs w:val="22"/>
                       </w:rPr>
                       <w:id w:val="567935572"/>
                       <w:placeholder>
@@ -6115,6 +6028,7 @@
                         <w:listItem w:displayText="Recorded temperature and humidity profile:" w:value="Recorded temperature and humidity profile:"/>
                       </w:dropDownList>
                     </w:sdtPr>
+                    <w:sdtEndPr/>
                     <w:sdtContent>
                       <w:r>
                         <w:rPr>
@@ -6122,7 +6036,7 @@
                           <w:sz w:val="22"/>
                           <w:szCs w:val="22"/>
                         </w:rPr>
-                        <w:t>Recorded temperature and humidity profile:</w:t>
+                        <w:t>Recorded temperature profile:</w:t>
                       </w:r>
                     </w:sdtContent>
                   </w:sdt>
@@ -6149,6 +6063,53 @@
                       <w:lang w:val="en-GB"/>
                     </w:rPr>
                   </w:pPr>
+                  <w:r>
+                    <w:rPr>
+                      <w:rFonts w:asciiTheme="minorHAnsi" w:eastAsia="MS Mincho" w:hAnsiTheme="minorHAnsi" w:cstheme="minorHAnsi"/>
+                      <w:bCs/>
+                      <w:sz w:val="22"/>
+                      <w:szCs w:val="22"/>
+                      <w:lang w:val="en-GB"/>
+                    </w:rPr>
+                    <w:t xml:space="preserve"/>
+                  </w:r>
+                  <w:r>
+                    <w:drawing>
+                      <wp:inline xmlns:a="http://schemas.openxmlformats.org/drawingml/2006/main" xmlns:pic="http://schemas.openxmlformats.org/drawingml/2006/picture">
+                        <wp:extent cx="5400000" cy="2268000"/>
+                        <wp:docPr id="1002" name="Picture 1"/>
+                        <wp:cNvGraphicFramePr>
+                          <a:graphicFrameLocks noChangeAspect="1"/>
+                        </wp:cNvGraphicFramePr>
+                        <a:graphic>
+                          <a:graphicData uri="http://schemas.openxmlformats.org/drawingml/2006/picture">
+                            <pic:pic>
+                              <pic:nvPicPr>
+                                <pic:cNvPr id="0" name="test_setup_dummy.bmp"/>
+                                <pic:cNvPicPr/>
+                              </pic:nvPicPr>
+                              <pic:blipFill>
+                                <a:blip r:embed="rId14"/>
+                                <a:stretch>
+                                  <a:fillRect/>
+                                </a:stretch>
+                              </pic:blipFill>
+                              <pic:spPr>
+                                <a:xfrm>
+                                  <a:off x="0" y="0"/>
+                                  <a:ext cx="5400000" cy="2268000"/>
+                                </a:xfrm>
+                                <a:prstGeom prst="rect"/>
+                              </pic:spPr>
+                            </pic:pic>
+                          </a:graphicData>
+                        </a:graphic>
+                      </wp:inline>
+                    </w:drawing>
+                  </w:r>
+                  <w:r>
+                    <w:t xml:space="preserve"/>
+                  </w:r>
                 </w:p>
               </w:tc>
             </w:tr>
@@ -6218,6 +6179,7 @@
                         <w:listItem w:displayText="Recorded temperature and humidity profile (details):" w:value="Recorded temperature and humidity profile (details):"/>
                       </w:dropDownList>
                     </w:sdtPr>
+                    <w:sdtEndPr/>
                     <w:sdtContent>
                       <w:r>
                         <w:rPr>
@@ -6225,7 +6187,7 @@
                           <w:sz w:val="22"/>
                           <w:szCs w:val="22"/>
                         </w:rPr>
-                        <w:t>Recorded temperature and humidity profile (details):</w:t>
+                        <w:t>Recorded temperature profile (details):</w:t>
                       </w:r>
                     </w:sdtContent>
                   </w:sdt>
@@ -6245,13 +6207,60 @@
                     <w:framePr w:hSpace="180" w:wrap="around" w:vAnchor="text" w:hAnchor="margin" w:xAlign="center" w:y="97"/>
                     <w:jc w:val="center"/>
                     <w:rPr>
-                      <w:rFonts w:ascii="Arial" w:eastAsia="MS Mincho" w:hAnsi="Arial" w:cs="Arial"/>
+                      <w:rFonts w:asciiTheme="minorHAnsi" w:eastAsia="MS Mincho" w:hAnsiTheme="minorHAnsi" w:cstheme="minorHAnsi"/>
                       <w:bCs/>
                       <w:sz w:val="22"/>
                       <w:szCs w:val="22"/>
                       <w:lang w:val="en-GB"/>
                     </w:rPr>
                   </w:pPr>
+                  <w:r>
+                    <w:rPr>
+                      <w:rFonts w:asciiTheme="minorHAnsi" w:eastAsia="MS Mincho" w:hAnsiTheme="minorHAnsi" w:cstheme="minorHAnsi"/>
+                      <w:bCs/>
+                      <w:sz w:val="22"/>
+                      <w:szCs w:val="22"/>
+                      <w:lang w:val="en-GB"/>
+                    </w:rPr>
+                    <w:t xml:space="preserve"/>
+                  </w:r>
+                  <w:r>
+                    <w:drawing>
+                      <wp:inline xmlns:a="http://schemas.openxmlformats.org/drawingml/2006/main" xmlns:pic="http://schemas.openxmlformats.org/drawingml/2006/picture">
+                        <wp:extent cx="5400000" cy="2268000"/>
+                        <wp:docPr id="1003" name="Picture 1"/>
+                        <wp:cNvGraphicFramePr>
+                          <a:graphicFrameLocks noChangeAspect="1"/>
+                        </wp:cNvGraphicFramePr>
+                        <a:graphic>
+                          <a:graphicData uri="http://schemas.openxmlformats.org/drawingml/2006/picture">
+                            <pic:pic>
+                              <pic:nvPicPr>
+                                <pic:cNvPr id="0" name="test_setup_dummy.bmp"/>
+                                <pic:cNvPicPr/>
+                              </pic:nvPicPr>
+                              <pic:blipFill>
+                                <a:blip r:embed="rId14"/>
+                                <a:stretch>
+                                  <a:fillRect/>
+                                </a:stretch>
+                              </pic:blipFill>
+                              <pic:spPr>
+                                <a:xfrm>
+                                  <a:off x="0" y="0"/>
+                                  <a:ext cx="5400000" cy="2268000"/>
+                                </a:xfrm>
+                                <a:prstGeom prst="rect"/>
+                              </pic:spPr>
+                            </pic:pic>
+                          </a:graphicData>
+                        </a:graphic>
+                      </wp:inline>
+                    </w:drawing>
+                  </w:r>
+                  <w:r>
+                    <w:t xml:space="preserve"/>
+                  </w:r>
                 </w:p>
               </w:tc>
             </w:tr>
@@ -6345,6 +6354,7 @@
                 <w:b/>
                 <w:bCs/>
               </w:rPr>
+              <w:lastRenderedPageBreak/>
               <w:t>Annex 1</w:t>
             </w:r>
           </w:p>
@@ -7497,7 +7507,7 @@
 </file>
 
 <file path=word/endnotes.xml><?xml version="1.0" encoding="utf-8"?>
-<w:endnotes xmlns:wpc="http://schemas.microsoft.com/office/word/2010/wordprocessingCanvas" xmlns:cx="http://schemas.microsoft.com/office/drawing/2014/chartex" xmlns:cx1="http://schemas.microsoft.com/office/drawing/2015/9/8/chartex" xmlns:cx2="http://schemas.microsoft.com/office/drawing/2015/10/21/chartex" xmlns:cx3="http://schemas.microsoft.com/office/drawing/2016/5/9/chartex" xmlns:cx4="http://schemas.microsoft.com/office/drawing/2016/5/10/chartex" xmlns:cx5="http://schemas.microsoft.com/office/drawing/2016/5/11/chartex" xmlns:cx6="http://schemas.microsoft.com/office/drawing/2016/5/12/chartex" xmlns:cx7="http://schemas.microsoft.com/office/drawing/2016/5/13/chartex" xmlns:cx8="http://schemas.microsoft.com/office/drawing/2016/5/14/chartex" xmlns:mc="http://schemas.openxmlformats.org/markup-compatibility/2006" xmlns:aink="http://schemas.microsoft.com/office/drawing/2016/ink" xmlns:am3d="http://schemas.microsoft.com/office/drawing/2017/model3d" xmlns:o="urn:schemas-microsoft-com:office:office" xmlns:oel="http://schemas.microsoft.com/office/2019/extlst" xmlns:r="http://schemas.openxmlformats.org/officeDocument/2006/relationships" xmlns:m="http://schemas.openxmlformats.org/officeDocument/2006/math" xmlns:v="urn:schemas-microsoft-com:vml" xmlns:wp14="http://schemas.microsoft.com/office/word/2010/wordprocessingDrawing" xmlns:wp="http://schemas.openxmlformats.org/drawingml/2006/wordprocessingDrawing" xmlns:w10="urn:schemas-microsoft-com:office:word" xmlns:w="http://schemas.openxmlformats.org/wordprocessingml/2006/main" xmlns:w14="http://schemas.microsoft.com/office/word/2010/wordml" xmlns:w15="http://schemas.microsoft.com/office/word/2012/wordml" xmlns:w16cex="http://schemas.microsoft.com/office/word/2018/wordml/cex" xmlns:w16cid="http://schemas.microsoft.com/office/word/2016/wordml/cid" xmlns:w16="http://schemas.microsoft.com/office/word/2018/wordml" xmlns:w16sdtdh="http://schemas.microsoft.com/office/word/2020/wordml/sdtdatahash" xmlns:w16se="http://schemas.microsoft.com/office/word/2015/wordml/symex" xmlns:wpg="http://schemas.microsoft.com/office/word/2010/wordprocessingGroup" xmlns:wpi="http://schemas.microsoft.com/office/word/2010/wordprocessingInk" xmlns:wne="http://schemas.microsoft.com/office/word/2006/wordml" xmlns:wps="http://schemas.microsoft.com/office/word/2010/wordprocessingShape" mc:Ignorable="w14 w15 w16se w16cid w16 w16cex w16sdtdh wp14">
+<w:endnotes xmlns:wpc="http://schemas.microsoft.com/office/word/2010/wordprocessingCanvas" xmlns:cx="http://schemas.microsoft.com/office/drawing/2014/chartex" xmlns:cx1="http://schemas.microsoft.com/office/drawing/2015/9/8/chartex" xmlns:cx2="http://schemas.microsoft.com/office/drawing/2015/10/21/chartex" xmlns:cx3="http://schemas.microsoft.com/office/drawing/2016/5/9/chartex" xmlns:cx4="http://schemas.microsoft.com/office/drawing/2016/5/10/chartex" xmlns:cx5="http://schemas.microsoft.com/office/drawing/2016/5/11/chartex" xmlns:cx6="http://schemas.microsoft.com/office/drawing/2016/5/12/chartex" xmlns:cx7="http://schemas.microsoft.com/office/drawing/2016/5/13/chartex" xmlns:cx8="http://schemas.microsoft.com/office/drawing/2016/5/14/chartex" xmlns:mc="http://schemas.openxmlformats.org/markup-compatibility/2006" xmlns:aink="http://schemas.microsoft.com/office/drawing/2016/ink" xmlns:am3d="http://schemas.microsoft.com/office/drawing/2017/model3d" xmlns:o="urn:schemas-microsoft-com:office:office" xmlns:r="http://schemas.openxmlformats.org/officeDocument/2006/relationships" xmlns:m="http://schemas.openxmlformats.org/officeDocument/2006/math" xmlns:v="urn:schemas-microsoft-com:vml" xmlns:wp14="http://schemas.microsoft.com/office/word/2010/wordprocessingDrawing" xmlns:wp="http://schemas.openxmlformats.org/drawingml/2006/wordprocessingDrawing" xmlns:w10="urn:schemas-microsoft-com:office:word" xmlns:w="http://schemas.openxmlformats.org/wordprocessingml/2006/main" xmlns:w14="http://schemas.microsoft.com/office/word/2010/wordml" xmlns:w15="http://schemas.microsoft.com/office/word/2012/wordml" xmlns:w16cex="http://schemas.microsoft.com/office/word/2018/wordml/cex" xmlns:w16cid="http://schemas.microsoft.com/office/word/2016/wordml/cid" xmlns:w16="http://schemas.microsoft.com/office/word/2018/wordml" xmlns:w16sdtdh="http://schemas.microsoft.com/office/word/2020/wordml/sdtdatahash" xmlns:w16se="http://schemas.microsoft.com/office/word/2015/wordml/symex" xmlns:wpg="http://schemas.microsoft.com/office/word/2010/wordprocessingGroup" xmlns:wpi="http://schemas.microsoft.com/office/word/2010/wordprocessingInk" xmlns:wne="http://schemas.microsoft.com/office/word/2006/wordml" xmlns:wps="http://schemas.microsoft.com/office/word/2010/wordprocessingShape" mc:Ignorable="w14 w15 w16se w16cid w16 w16cex w16sdtdh wp14">
   <w:endnote w:type="separator" w:id="-1">
     <w:p>
       <w:pPr>
@@ -7529,7 +7539,7 @@
 </file>
 
 <file path=word/footer1.xml><?xml version="1.0" encoding="utf-8"?>
-<w:ftr xmlns:wpc="http://schemas.microsoft.com/office/word/2010/wordprocessingCanvas" xmlns:cx="http://schemas.microsoft.com/office/drawing/2014/chartex" xmlns:cx1="http://schemas.microsoft.com/office/drawing/2015/9/8/chartex" xmlns:cx2="http://schemas.microsoft.com/office/drawing/2015/10/21/chartex" xmlns:cx3="http://schemas.microsoft.com/office/drawing/2016/5/9/chartex" xmlns:cx4="http://schemas.microsoft.com/office/drawing/2016/5/10/chartex" xmlns:cx5="http://schemas.microsoft.com/office/drawing/2016/5/11/chartex" xmlns:cx6="http://schemas.microsoft.com/office/drawing/2016/5/12/chartex" xmlns:cx7="http://schemas.microsoft.com/office/drawing/2016/5/13/chartex" xmlns:cx8="http://schemas.microsoft.com/office/drawing/2016/5/14/chartex" xmlns:mc="http://schemas.openxmlformats.org/markup-compatibility/2006" xmlns:aink="http://schemas.microsoft.com/office/drawing/2016/ink" xmlns:am3d="http://schemas.microsoft.com/office/drawing/2017/model3d" xmlns:o="urn:schemas-microsoft-com:office:office" xmlns:oel="http://schemas.microsoft.com/office/2019/extlst" xmlns:r="http://schemas.openxmlformats.org/officeDocument/2006/relationships" xmlns:m="http://schemas.openxmlformats.org/officeDocument/2006/math" xmlns:v="urn:schemas-microsoft-com:vml" xmlns:wp14="http://schemas.microsoft.com/office/word/2010/wordprocessingDrawing" xmlns:wp="http://schemas.openxmlformats.org/drawingml/2006/wordprocessingDrawing" xmlns:w10="urn:schemas-microsoft-com:office:word" xmlns:w="http://schemas.openxmlformats.org/wordprocessingml/2006/main" xmlns:w14="http://schemas.microsoft.com/office/word/2010/wordml" xmlns:w15="http://schemas.microsoft.com/office/word/2012/wordml" xmlns:w16cex="http://schemas.microsoft.com/office/word/2018/wordml/cex" xmlns:w16cid="http://schemas.microsoft.com/office/word/2016/wordml/cid" xmlns:w16="http://schemas.microsoft.com/office/word/2018/wordml" xmlns:w16sdtdh="http://schemas.microsoft.com/office/word/2020/wordml/sdtdatahash" xmlns:w16se="http://schemas.microsoft.com/office/word/2015/wordml/symex" xmlns:wpg="http://schemas.microsoft.com/office/word/2010/wordprocessingGroup" xmlns:wpi="http://schemas.microsoft.com/office/word/2010/wordprocessingInk" xmlns:wne="http://schemas.microsoft.com/office/word/2006/wordml" xmlns:wps="http://schemas.microsoft.com/office/word/2010/wordprocessingShape" mc:Ignorable="w14 w15 w16se w16cid w16 w16cex w16sdtdh wp14">
+<w:ftr xmlns:wpc="http://schemas.microsoft.com/office/word/2010/wordprocessingCanvas" xmlns:cx="http://schemas.microsoft.com/office/drawing/2014/chartex" xmlns:cx1="http://schemas.microsoft.com/office/drawing/2015/9/8/chartex" xmlns:cx2="http://schemas.microsoft.com/office/drawing/2015/10/21/chartex" xmlns:cx3="http://schemas.microsoft.com/office/drawing/2016/5/9/chartex" xmlns:cx4="http://schemas.microsoft.com/office/drawing/2016/5/10/chartex" xmlns:cx5="http://schemas.microsoft.com/office/drawing/2016/5/11/chartex" xmlns:cx6="http://schemas.microsoft.com/office/drawing/2016/5/12/chartex" xmlns:cx7="http://schemas.microsoft.com/office/drawing/2016/5/13/chartex" xmlns:cx8="http://schemas.microsoft.com/office/drawing/2016/5/14/chartex" xmlns:mc="http://schemas.openxmlformats.org/markup-compatibility/2006" xmlns:aink="http://schemas.microsoft.com/office/drawing/2016/ink" xmlns:am3d="http://schemas.microsoft.com/office/drawing/2017/model3d" xmlns:o="urn:schemas-microsoft-com:office:office" xmlns:r="http://schemas.openxmlformats.org/officeDocument/2006/relationships" xmlns:m="http://schemas.openxmlformats.org/officeDocument/2006/math" xmlns:v="urn:schemas-microsoft-com:vml" xmlns:wp14="http://schemas.microsoft.com/office/word/2010/wordprocessingDrawing" xmlns:wp="http://schemas.openxmlformats.org/drawingml/2006/wordprocessingDrawing" xmlns:w10="urn:schemas-microsoft-com:office:word" xmlns:w="http://schemas.openxmlformats.org/wordprocessingml/2006/main" xmlns:w14="http://schemas.microsoft.com/office/word/2010/wordml" xmlns:w15="http://schemas.microsoft.com/office/word/2012/wordml" xmlns:w16cex="http://schemas.microsoft.com/office/word/2018/wordml/cex" xmlns:w16cid="http://schemas.microsoft.com/office/word/2016/wordml/cid" xmlns:w16="http://schemas.microsoft.com/office/word/2018/wordml" xmlns:w16sdtdh="http://schemas.microsoft.com/office/word/2020/wordml/sdtdatahash" xmlns:w16se="http://schemas.microsoft.com/office/word/2015/wordml/symex" xmlns:wpg="http://schemas.microsoft.com/office/word/2010/wordprocessingGroup" xmlns:wpi="http://schemas.microsoft.com/office/word/2010/wordprocessingInk" xmlns:wne="http://schemas.microsoft.com/office/word/2006/wordml" xmlns:wps="http://schemas.microsoft.com/office/word/2010/wordprocessingShape" mc:Ignorable="w14 w15 w16se w16cid w16 w16cex w16sdtdh wp14">
   <w:tbl>
     <w:tblPr>
       <w:tblW w:w="10695" w:type="dxa"/>
@@ -7968,7 +7978,7 @@
 </file>
 
 <file path=word/footnotes.xml><?xml version="1.0" encoding="utf-8"?>
-<w:footnotes xmlns:wpc="http://schemas.microsoft.com/office/word/2010/wordprocessingCanvas" xmlns:cx="http://schemas.microsoft.com/office/drawing/2014/chartex" xmlns:cx1="http://schemas.microsoft.com/office/drawing/2015/9/8/chartex" xmlns:cx2="http://schemas.microsoft.com/office/drawing/2015/10/21/chartex" xmlns:cx3="http://schemas.microsoft.com/office/drawing/2016/5/9/chartex" xmlns:cx4="http://schemas.microsoft.com/office/drawing/2016/5/10/chartex" xmlns:cx5="http://schemas.microsoft.com/office/drawing/2016/5/11/chartex" xmlns:cx6="http://schemas.microsoft.com/office/drawing/2016/5/12/chartex" xmlns:cx7="http://schemas.microsoft.com/office/drawing/2016/5/13/chartex" xmlns:cx8="http://schemas.microsoft.com/office/drawing/2016/5/14/chartex" xmlns:mc="http://schemas.openxmlformats.org/markup-compatibility/2006" xmlns:aink="http://schemas.microsoft.com/office/drawing/2016/ink" xmlns:am3d="http://schemas.microsoft.com/office/drawing/2017/model3d" xmlns:o="urn:schemas-microsoft-com:office:office" xmlns:oel="http://schemas.microsoft.com/office/2019/extlst" xmlns:r="http://schemas.openxmlformats.org/officeDocument/2006/relationships" xmlns:m="http://schemas.openxmlformats.org/officeDocument/2006/math" xmlns:v="urn:schemas-microsoft-com:vml" xmlns:wp14="http://schemas.microsoft.com/office/word/2010/wordprocessingDrawing" xmlns:wp="http://schemas.openxmlformats.org/drawingml/2006/wordprocessingDrawing" xmlns:w10="urn:schemas-microsoft-com:office:word" xmlns:w="http://schemas.openxmlformats.org/wordprocessingml/2006/main" xmlns:w14="http://schemas.microsoft.com/office/word/2010/wordml" xmlns:w15="http://schemas.microsoft.com/office/word/2012/wordml" xmlns:w16cex="http://schemas.microsoft.com/office/word/2018/wordml/cex" xmlns:w16cid="http://schemas.microsoft.com/office/word/2016/wordml/cid" xmlns:w16="http://schemas.microsoft.com/office/word/2018/wordml" xmlns:w16sdtdh="http://schemas.microsoft.com/office/word/2020/wordml/sdtdatahash" xmlns:w16se="http://schemas.microsoft.com/office/word/2015/wordml/symex" xmlns:wpg="http://schemas.microsoft.com/office/word/2010/wordprocessingGroup" xmlns:wpi="http://schemas.microsoft.com/office/word/2010/wordprocessingInk" xmlns:wne="http://schemas.microsoft.com/office/word/2006/wordml" xmlns:wps="http://schemas.microsoft.com/office/word/2010/wordprocessingShape" mc:Ignorable="w14 w15 w16se w16cid w16 w16cex w16sdtdh wp14">
+<w:footnotes xmlns:wpc="http://schemas.microsoft.com/office/word/2010/wordprocessingCanvas" xmlns:cx="http://schemas.microsoft.com/office/drawing/2014/chartex" xmlns:cx1="http://schemas.microsoft.com/office/drawing/2015/9/8/chartex" xmlns:cx2="http://schemas.microsoft.com/office/drawing/2015/10/21/chartex" xmlns:cx3="http://schemas.microsoft.com/office/drawing/2016/5/9/chartex" xmlns:cx4="http://schemas.microsoft.com/office/drawing/2016/5/10/chartex" xmlns:cx5="http://schemas.microsoft.com/office/drawing/2016/5/11/chartex" xmlns:cx6="http://schemas.microsoft.com/office/drawing/2016/5/12/chartex" xmlns:cx7="http://schemas.microsoft.com/office/drawing/2016/5/13/chartex" xmlns:cx8="http://schemas.microsoft.com/office/drawing/2016/5/14/chartex" xmlns:mc="http://schemas.openxmlformats.org/markup-compatibility/2006" xmlns:aink="http://schemas.microsoft.com/office/drawing/2016/ink" xmlns:am3d="http://schemas.microsoft.com/office/drawing/2017/model3d" xmlns:o="urn:schemas-microsoft-com:office:office" xmlns:r="http://schemas.openxmlformats.org/officeDocument/2006/relationships" xmlns:m="http://schemas.openxmlformats.org/officeDocument/2006/math" xmlns:v="urn:schemas-microsoft-com:vml" xmlns:wp14="http://schemas.microsoft.com/office/word/2010/wordprocessingDrawing" xmlns:wp="http://schemas.openxmlformats.org/drawingml/2006/wordprocessingDrawing" xmlns:w10="urn:schemas-microsoft-com:office:word" xmlns:w="http://schemas.openxmlformats.org/wordprocessingml/2006/main" xmlns:w14="http://schemas.microsoft.com/office/word/2010/wordml" xmlns:w15="http://schemas.microsoft.com/office/word/2012/wordml" xmlns:w16cex="http://schemas.microsoft.com/office/word/2018/wordml/cex" xmlns:w16cid="http://schemas.microsoft.com/office/word/2016/wordml/cid" xmlns:w16="http://schemas.microsoft.com/office/word/2018/wordml" xmlns:w16sdtdh="http://schemas.microsoft.com/office/word/2020/wordml/sdtdatahash" xmlns:w16se="http://schemas.microsoft.com/office/word/2015/wordml/symex" xmlns:wpg="http://schemas.microsoft.com/office/word/2010/wordprocessingGroup" xmlns:wpi="http://schemas.microsoft.com/office/word/2010/wordprocessingInk" xmlns:wne="http://schemas.microsoft.com/office/word/2006/wordml" xmlns:wps="http://schemas.microsoft.com/office/word/2010/wordprocessingShape" mc:Ignorable="w14 w15 w16se w16cid w16 w16cex w16sdtdh wp14">
   <w:footnote w:type="separator" w:id="-1">
     <w:p>
       <w:pPr>
@@ -8000,7 +8010,7 @@
 </file>
 
 <file path=word/header1.xml><?xml version="1.0" encoding="utf-8"?>
-<w:hdr xmlns:wpc="http://schemas.microsoft.com/office/word/2010/wordprocessingCanvas" xmlns:cx="http://schemas.microsoft.com/office/drawing/2014/chartex" xmlns:cx1="http://schemas.microsoft.com/office/drawing/2015/9/8/chartex" xmlns:cx2="http://schemas.microsoft.com/office/drawing/2015/10/21/chartex" xmlns:cx3="http://schemas.microsoft.com/office/drawing/2016/5/9/chartex" xmlns:cx4="http://schemas.microsoft.com/office/drawing/2016/5/10/chartex" xmlns:cx5="http://schemas.microsoft.com/office/drawing/2016/5/11/chartex" xmlns:cx6="http://schemas.microsoft.com/office/drawing/2016/5/12/chartex" xmlns:cx7="http://schemas.microsoft.com/office/drawing/2016/5/13/chartex" xmlns:cx8="http://schemas.microsoft.com/office/drawing/2016/5/14/chartex" xmlns:mc="http://schemas.openxmlformats.org/markup-compatibility/2006" xmlns:aink="http://schemas.microsoft.com/office/drawing/2016/ink" xmlns:am3d="http://schemas.microsoft.com/office/drawing/2017/model3d" xmlns:o="urn:schemas-microsoft-com:office:office" xmlns:oel="http://schemas.microsoft.com/office/2019/extlst" xmlns:r="http://schemas.openxmlformats.org/officeDocument/2006/relationships" xmlns:m="http://schemas.openxmlformats.org/officeDocument/2006/math" xmlns:v="urn:schemas-microsoft-com:vml" xmlns:wp14="http://schemas.microsoft.com/office/word/2010/wordprocessingDrawing" xmlns:wp="http://schemas.openxmlformats.org/drawingml/2006/wordprocessingDrawing" xmlns:w10="urn:schemas-microsoft-com:office:word" xmlns:w="http://schemas.openxmlformats.org/wordprocessingml/2006/main" xmlns:w14="http://schemas.microsoft.com/office/word/2010/wordml" xmlns:w15="http://schemas.microsoft.com/office/word/2012/wordml" xmlns:w16cex="http://schemas.microsoft.com/office/word/2018/wordml/cex" xmlns:w16cid="http://schemas.microsoft.com/office/word/2016/wordml/cid" xmlns:w16="http://schemas.microsoft.com/office/word/2018/wordml" xmlns:w16sdtdh="http://schemas.microsoft.com/office/word/2020/wordml/sdtdatahash" xmlns:w16se="http://schemas.microsoft.com/office/word/2015/wordml/symex" xmlns:wpg="http://schemas.microsoft.com/office/word/2010/wordprocessingGroup" xmlns:wpi="http://schemas.microsoft.com/office/word/2010/wordprocessingInk" xmlns:wne="http://schemas.microsoft.com/office/word/2006/wordml" xmlns:wps="http://schemas.microsoft.com/office/word/2010/wordprocessingShape" mc:Ignorable="w14 w15 w16se w16cid w16 w16cex w16sdtdh wp14">
+<w:hdr xmlns:wpc="http://schemas.microsoft.com/office/word/2010/wordprocessingCanvas" xmlns:cx="http://schemas.microsoft.com/office/drawing/2014/chartex" xmlns:cx1="http://schemas.microsoft.com/office/drawing/2015/9/8/chartex" xmlns:cx2="http://schemas.microsoft.com/office/drawing/2015/10/21/chartex" xmlns:cx3="http://schemas.microsoft.com/office/drawing/2016/5/9/chartex" xmlns:cx4="http://schemas.microsoft.com/office/drawing/2016/5/10/chartex" xmlns:cx5="http://schemas.microsoft.com/office/drawing/2016/5/11/chartex" xmlns:cx6="http://schemas.microsoft.com/office/drawing/2016/5/12/chartex" xmlns:cx7="http://schemas.microsoft.com/office/drawing/2016/5/13/chartex" xmlns:cx8="http://schemas.microsoft.com/office/drawing/2016/5/14/chartex" xmlns:mc="http://schemas.openxmlformats.org/markup-compatibility/2006" xmlns:aink="http://schemas.microsoft.com/office/drawing/2016/ink" xmlns:am3d="http://schemas.microsoft.com/office/drawing/2017/model3d" xmlns:o="urn:schemas-microsoft-com:office:office" xmlns:r="http://schemas.openxmlformats.org/officeDocument/2006/relationships" xmlns:m="http://schemas.openxmlformats.org/officeDocument/2006/math" xmlns:v="urn:schemas-microsoft-com:vml" xmlns:wp14="http://schemas.microsoft.com/office/word/2010/wordprocessingDrawing" xmlns:wp="http://schemas.openxmlformats.org/drawingml/2006/wordprocessingDrawing" xmlns:w10="urn:schemas-microsoft-com:office:word" xmlns:w="http://schemas.openxmlformats.org/wordprocessingml/2006/main" xmlns:w14="http://schemas.microsoft.com/office/word/2010/wordml" xmlns:w15="http://schemas.microsoft.com/office/word/2012/wordml" xmlns:w16cex="http://schemas.microsoft.com/office/word/2018/wordml/cex" xmlns:w16cid="http://schemas.microsoft.com/office/word/2016/wordml/cid" xmlns:w16="http://schemas.microsoft.com/office/word/2018/wordml" xmlns:w16sdtdh="http://schemas.microsoft.com/office/word/2020/wordml/sdtdatahash" xmlns:w16se="http://schemas.microsoft.com/office/word/2015/wordml/symex" xmlns:wpg="http://schemas.microsoft.com/office/word/2010/wordprocessingGroup" xmlns:wpi="http://schemas.microsoft.com/office/word/2010/wordprocessingInk" xmlns:wne="http://schemas.microsoft.com/office/word/2006/wordml" xmlns:wps="http://schemas.microsoft.com/office/word/2010/wordprocessingShape" mc:Ignorable="w14 w15 w16se w16cid w16 w16cex w16sdtdh wp14">
   <w:tbl>
     <w:tblPr>
       <w:tblStyle w:val="TableGrid"/>
@@ -8497,7 +8507,25 @@
               <w:i/>
               <w:sz w:val="18"/>
             </w:rPr>
-            <w:t xml:space="preserve">The test will be performed in a Continental-internal, accredited or equivalent lab. The executing lab, if different to QL REL </w:t>
+            <w:t xml:space="preserve">The test will be performed in a Continental-internal, </w:t>
+          </w:r>
+          <w:proofErr w:type="gramStart"/>
+          <w:r>
+            <w:rPr>
+              <w:rFonts w:ascii="Arial" w:hAnsi="Arial" w:cs="Arial"/>
+              <w:i/>
+              <w:sz w:val="18"/>
+            </w:rPr>
+            <w:t>accredited</w:t>
+          </w:r>
+          <w:proofErr w:type="gramEnd"/>
+          <w:r>
+            <w:rPr>
+              <w:rFonts w:ascii="Arial" w:hAnsi="Arial" w:cs="Arial"/>
+              <w:i/>
+              <w:sz w:val="18"/>
+            </w:rPr>
+            <w:t xml:space="preserve"> or equivalent lab. The executing lab, if different to QL REL </w:t>
           </w:r>
           <w:r>
             <w:rPr>
@@ -8546,7 +8574,7 @@
 </file>
 
 <file path=word/header2.xml><?xml version="1.0" encoding="utf-8"?>
-<w:hdr xmlns:wpc="http://schemas.microsoft.com/office/word/2010/wordprocessingCanvas" xmlns:cx="http://schemas.microsoft.com/office/drawing/2014/chartex" xmlns:cx1="http://schemas.microsoft.com/office/drawing/2015/9/8/chartex" xmlns:cx2="http://schemas.microsoft.com/office/drawing/2015/10/21/chartex" xmlns:cx3="http://schemas.microsoft.com/office/drawing/2016/5/9/chartex" xmlns:cx4="http://schemas.microsoft.com/office/drawing/2016/5/10/chartex" xmlns:cx5="http://schemas.microsoft.com/office/drawing/2016/5/11/chartex" xmlns:cx6="http://schemas.microsoft.com/office/drawing/2016/5/12/chartex" xmlns:cx7="http://schemas.microsoft.com/office/drawing/2016/5/13/chartex" xmlns:cx8="http://schemas.microsoft.com/office/drawing/2016/5/14/chartex" xmlns:mc="http://schemas.openxmlformats.org/markup-compatibility/2006" xmlns:aink="http://schemas.microsoft.com/office/drawing/2016/ink" xmlns:am3d="http://schemas.microsoft.com/office/drawing/2017/model3d" xmlns:o="urn:schemas-microsoft-com:office:office" xmlns:oel="http://schemas.microsoft.com/office/2019/extlst" xmlns:r="http://schemas.openxmlformats.org/officeDocument/2006/relationships" xmlns:m="http://schemas.openxmlformats.org/officeDocument/2006/math" xmlns:v="urn:schemas-microsoft-com:vml" xmlns:wp14="http://schemas.microsoft.com/office/word/2010/wordprocessingDrawing" xmlns:wp="http://schemas.openxmlformats.org/drawingml/2006/wordprocessingDrawing" xmlns:w10="urn:schemas-microsoft-com:office:word" xmlns:w="http://schemas.openxmlformats.org/wordprocessingml/2006/main" xmlns:w14="http://schemas.microsoft.com/office/word/2010/wordml" xmlns:w15="http://schemas.microsoft.com/office/word/2012/wordml" xmlns:w16cex="http://schemas.microsoft.com/office/word/2018/wordml/cex" xmlns:w16cid="http://schemas.microsoft.com/office/word/2016/wordml/cid" xmlns:w16="http://schemas.microsoft.com/office/word/2018/wordml" xmlns:w16sdtdh="http://schemas.microsoft.com/office/word/2020/wordml/sdtdatahash" xmlns:w16se="http://schemas.microsoft.com/office/word/2015/wordml/symex" xmlns:wpg="http://schemas.microsoft.com/office/word/2010/wordprocessingGroup" xmlns:wpi="http://schemas.microsoft.com/office/word/2010/wordprocessingInk" xmlns:wne="http://schemas.microsoft.com/office/word/2006/wordml" xmlns:wps="http://schemas.microsoft.com/office/word/2010/wordprocessingShape" mc:Ignorable="w14 w15 w16se w16cid w16 w16cex w16sdtdh wp14">
+<w:hdr xmlns:wpc="http://schemas.microsoft.com/office/word/2010/wordprocessingCanvas" xmlns:cx="http://schemas.microsoft.com/office/drawing/2014/chartex" xmlns:cx1="http://schemas.microsoft.com/office/drawing/2015/9/8/chartex" xmlns:cx2="http://schemas.microsoft.com/office/drawing/2015/10/21/chartex" xmlns:cx3="http://schemas.microsoft.com/office/drawing/2016/5/9/chartex" xmlns:cx4="http://schemas.microsoft.com/office/drawing/2016/5/10/chartex" xmlns:cx5="http://schemas.microsoft.com/office/drawing/2016/5/11/chartex" xmlns:cx6="http://schemas.microsoft.com/office/drawing/2016/5/12/chartex" xmlns:cx7="http://schemas.microsoft.com/office/drawing/2016/5/13/chartex" xmlns:cx8="http://schemas.microsoft.com/office/drawing/2016/5/14/chartex" xmlns:mc="http://schemas.openxmlformats.org/markup-compatibility/2006" xmlns:aink="http://schemas.microsoft.com/office/drawing/2016/ink" xmlns:am3d="http://schemas.microsoft.com/office/drawing/2017/model3d" xmlns:o="urn:schemas-microsoft-com:office:office" xmlns:r="http://schemas.openxmlformats.org/officeDocument/2006/relationships" xmlns:m="http://schemas.openxmlformats.org/officeDocument/2006/math" xmlns:v="urn:schemas-microsoft-com:vml" xmlns:wp14="http://schemas.microsoft.com/office/word/2010/wordprocessingDrawing" xmlns:wp="http://schemas.openxmlformats.org/drawingml/2006/wordprocessingDrawing" xmlns:w10="urn:schemas-microsoft-com:office:word" xmlns:w="http://schemas.openxmlformats.org/wordprocessingml/2006/main" xmlns:w14="http://schemas.microsoft.com/office/word/2010/wordml" xmlns:w15="http://schemas.microsoft.com/office/word/2012/wordml" xmlns:w16cex="http://schemas.microsoft.com/office/word/2018/wordml/cex" xmlns:w16cid="http://schemas.microsoft.com/office/word/2016/wordml/cid" xmlns:w16="http://schemas.microsoft.com/office/word/2018/wordml" xmlns:w16sdtdh="http://schemas.microsoft.com/office/word/2020/wordml/sdtdatahash" xmlns:w16se="http://schemas.microsoft.com/office/word/2015/wordml/symex" xmlns:wpg="http://schemas.microsoft.com/office/word/2010/wordprocessingGroup" xmlns:wpi="http://schemas.microsoft.com/office/word/2010/wordprocessingInk" xmlns:wne="http://schemas.microsoft.com/office/word/2006/wordml" xmlns:wps="http://schemas.microsoft.com/office/word/2010/wordprocessingShape" mc:Ignorable="w14 w15 w16se w16cid w16 w16cex w16sdtdh wp14">
   <w:tbl>
     <w:tblPr>
       <w:tblW w:w="10637" w:type="dxa"/>
@@ -8701,7 +8729,7 @@
 </file>
 
 <file path=word/numbering.xml><?xml version="1.0" encoding="utf-8"?>
-<w:numbering xmlns:wpc="http://schemas.microsoft.com/office/word/2010/wordprocessingCanvas" xmlns:cx="http://schemas.microsoft.com/office/drawing/2014/chartex" xmlns:cx1="http://schemas.microsoft.com/office/drawing/2015/9/8/chartex" xmlns:cx2="http://schemas.microsoft.com/office/drawing/2015/10/21/chartex" xmlns:cx3="http://schemas.microsoft.com/office/drawing/2016/5/9/chartex" xmlns:cx4="http://schemas.microsoft.com/office/drawing/2016/5/10/chartex" xmlns:cx5="http://schemas.microsoft.com/office/drawing/2016/5/11/chartex" xmlns:cx6="http://schemas.microsoft.com/office/drawing/2016/5/12/chartex" xmlns:cx7="http://schemas.microsoft.com/office/drawing/2016/5/13/chartex" xmlns:cx8="http://schemas.microsoft.com/office/drawing/2016/5/14/chartex" xmlns:mc="http://schemas.openxmlformats.org/markup-compatibility/2006" xmlns:aink="http://schemas.microsoft.com/office/drawing/2016/ink" xmlns:am3d="http://schemas.microsoft.com/office/drawing/2017/model3d" xmlns:o="urn:schemas-microsoft-com:office:office" xmlns:oel="http://schemas.microsoft.com/office/2019/extlst" xmlns:r="http://schemas.openxmlformats.org/officeDocument/2006/relationships" xmlns:m="http://schemas.openxmlformats.org/officeDocument/2006/math" xmlns:v="urn:schemas-microsoft-com:vml" xmlns:wp14="http://schemas.microsoft.com/office/word/2010/wordprocessingDrawing" xmlns:wp="http://schemas.openxmlformats.org/drawingml/2006/wordprocessingDrawing" xmlns:w10="urn:schemas-microsoft-com:office:word" xmlns:w="http://schemas.openxmlformats.org/wordprocessingml/2006/main" xmlns:w14="http://schemas.microsoft.com/office/word/2010/wordml" xmlns:w15="http://schemas.microsoft.com/office/word/2012/wordml" xmlns:w16cex="http://schemas.microsoft.com/office/word/2018/wordml/cex" xmlns:w16cid="http://schemas.microsoft.com/office/word/2016/wordml/cid" xmlns:w16="http://schemas.microsoft.com/office/word/2018/wordml" xmlns:w16sdtdh="http://schemas.microsoft.com/office/word/2020/wordml/sdtdatahash" xmlns:w16se="http://schemas.microsoft.com/office/word/2015/wordml/symex" xmlns:wpg="http://schemas.microsoft.com/office/word/2010/wordprocessingGroup" xmlns:wpi="http://schemas.microsoft.com/office/word/2010/wordprocessingInk" xmlns:wne="http://schemas.microsoft.com/office/word/2006/wordml" xmlns:wps="http://schemas.microsoft.com/office/word/2010/wordprocessingShape" mc:Ignorable="w14 w15 w16se w16cid w16 w16cex w16sdtdh wp14">
+<w:numbering xmlns:wpc="http://schemas.microsoft.com/office/word/2010/wordprocessingCanvas" xmlns:cx="http://schemas.microsoft.com/office/drawing/2014/chartex" xmlns:cx1="http://schemas.microsoft.com/office/drawing/2015/9/8/chartex" xmlns:cx2="http://schemas.microsoft.com/office/drawing/2015/10/21/chartex" xmlns:cx3="http://schemas.microsoft.com/office/drawing/2016/5/9/chartex" xmlns:cx4="http://schemas.microsoft.com/office/drawing/2016/5/10/chartex" xmlns:cx5="http://schemas.microsoft.com/office/drawing/2016/5/11/chartex" xmlns:cx6="http://schemas.microsoft.com/office/drawing/2016/5/12/chartex" xmlns:cx7="http://schemas.microsoft.com/office/drawing/2016/5/13/chartex" xmlns:cx8="http://schemas.microsoft.com/office/drawing/2016/5/14/chartex" xmlns:mc="http://schemas.openxmlformats.org/markup-compatibility/2006" xmlns:aink="http://schemas.microsoft.com/office/drawing/2016/ink" xmlns:am3d="http://schemas.microsoft.com/office/drawing/2017/model3d" xmlns:o="urn:schemas-microsoft-com:office:office" xmlns:r="http://schemas.openxmlformats.org/officeDocument/2006/relationships" xmlns:m="http://schemas.openxmlformats.org/officeDocument/2006/math" xmlns:v="urn:schemas-microsoft-com:vml" xmlns:wp14="http://schemas.microsoft.com/office/word/2010/wordprocessingDrawing" xmlns:wp="http://schemas.openxmlformats.org/drawingml/2006/wordprocessingDrawing" xmlns:w10="urn:schemas-microsoft-com:office:word" xmlns:w="http://schemas.openxmlformats.org/wordprocessingml/2006/main" xmlns:w14="http://schemas.microsoft.com/office/word/2010/wordml" xmlns:w15="http://schemas.microsoft.com/office/word/2012/wordml" xmlns:w16cex="http://schemas.microsoft.com/office/word/2018/wordml/cex" xmlns:w16cid="http://schemas.microsoft.com/office/word/2016/wordml/cid" xmlns:w16="http://schemas.microsoft.com/office/word/2018/wordml" xmlns:w16sdtdh="http://schemas.microsoft.com/office/word/2020/wordml/sdtdatahash" xmlns:w16se="http://schemas.microsoft.com/office/word/2015/wordml/symex" xmlns:wpg="http://schemas.microsoft.com/office/word/2010/wordprocessingGroup" xmlns:wpi="http://schemas.microsoft.com/office/word/2010/wordprocessingInk" xmlns:wne="http://schemas.microsoft.com/office/word/2006/wordml" xmlns:wps="http://schemas.microsoft.com/office/word/2010/wordprocessingShape" mc:Ignorable="w14 w15 w16se w16cid w16 w16cex w16sdtdh wp14">
   <w:abstractNum w:abstractNumId="0" w15:restartNumberingAfterBreak="0">
     <w:nsid w:val="114126E1"/>
     <w:multiLevelType w:val="hybridMultilevel"/>
@@ -9378,22 +9406,22 @@
       </w:rPr>
     </w:lvl>
   </w:abstractNum>
-  <w:num w:numId="1" w16cid:durableId="927807414">
+  <w:num w:numId="1">
     <w:abstractNumId w:val="2"/>
   </w:num>
-  <w:num w:numId="2" w16cid:durableId="72895795">
+  <w:num w:numId="2">
     <w:abstractNumId w:val="1"/>
   </w:num>
-  <w:num w:numId="3" w16cid:durableId="1424179038">
+  <w:num w:numId="3">
     <w:abstractNumId w:val="4"/>
   </w:num>
-  <w:num w:numId="4" w16cid:durableId="1269852848">
+  <w:num w:numId="4">
     <w:abstractNumId w:val="3"/>
   </w:num>
-  <w:num w:numId="5" w16cid:durableId="1097093921">
+  <w:num w:numId="5">
     <w:abstractNumId w:val="5"/>
   </w:num>
-  <w:num w:numId="6" w16cid:durableId="1645506072">
+  <w:num w:numId="6">
     <w:abstractNumId w:val="0"/>
   </w:num>
 </w:numbering>
@@ -10107,7 +10135,7 @@
 </file>
 
 <file path=word/glossary/document.xml><?xml version="1.0" encoding="utf-8"?>
-<w:glossaryDocument xmlns:wpc="http://schemas.microsoft.com/office/word/2010/wordprocessingCanvas" xmlns:cx="http://schemas.microsoft.com/office/drawing/2014/chartex" xmlns:cx1="http://schemas.microsoft.com/office/drawing/2015/9/8/chartex" xmlns:cx2="http://schemas.microsoft.com/office/drawing/2015/10/21/chartex" xmlns:cx3="http://schemas.microsoft.com/office/drawing/2016/5/9/chartex" xmlns:cx4="http://schemas.microsoft.com/office/drawing/2016/5/10/chartex" xmlns:cx5="http://schemas.microsoft.com/office/drawing/2016/5/11/chartex" xmlns:cx6="http://schemas.microsoft.com/office/drawing/2016/5/12/chartex" xmlns:cx7="http://schemas.microsoft.com/office/drawing/2016/5/13/chartex" xmlns:cx8="http://schemas.microsoft.com/office/drawing/2016/5/14/chartex" xmlns:mc="http://schemas.openxmlformats.org/markup-compatibility/2006" xmlns:aink="http://schemas.microsoft.com/office/drawing/2016/ink" xmlns:am3d="http://schemas.microsoft.com/office/drawing/2017/model3d" xmlns:o="urn:schemas-microsoft-com:office:office" xmlns:oel="http://schemas.microsoft.com/office/2019/extlst" xmlns:r="http://schemas.openxmlformats.org/officeDocument/2006/relationships" xmlns:m="http://schemas.openxmlformats.org/officeDocument/2006/math" xmlns:v="urn:schemas-microsoft-com:vml" xmlns:wp14="http://schemas.microsoft.com/office/word/2010/wordprocessingDrawing" xmlns:wp="http://schemas.openxmlformats.org/drawingml/2006/wordprocessingDrawing" xmlns:w10="urn:schemas-microsoft-com:office:word" xmlns:w="http://schemas.openxmlformats.org/wordprocessingml/2006/main" xmlns:w14="http://schemas.microsoft.com/office/word/2010/wordml" xmlns:w15="http://schemas.microsoft.com/office/word/2012/wordml" xmlns:w16cex="http://schemas.microsoft.com/office/word/2018/wordml/cex" xmlns:w16cid="http://schemas.microsoft.com/office/word/2016/wordml/cid" xmlns:w16="http://schemas.microsoft.com/office/word/2018/wordml" xmlns:w16sdtdh="http://schemas.microsoft.com/office/word/2020/wordml/sdtdatahash" xmlns:w16se="http://schemas.microsoft.com/office/word/2015/wordml/symex" xmlns:wpg="http://schemas.microsoft.com/office/word/2010/wordprocessingGroup" xmlns:wpi="http://schemas.microsoft.com/office/word/2010/wordprocessingInk" xmlns:wne="http://schemas.microsoft.com/office/word/2006/wordml" xmlns:wps="http://schemas.microsoft.com/office/word/2010/wordprocessingShape" mc:Ignorable="w14 w15 w16se w16cid w16 w16cex w16sdtdh wp14">
+<w:glossaryDocument xmlns:wpc="http://schemas.microsoft.com/office/word/2010/wordprocessingCanvas" xmlns:cx="http://schemas.microsoft.com/office/drawing/2014/chartex" xmlns:cx1="http://schemas.microsoft.com/office/drawing/2015/9/8/chartex" xmlns:cx2="http://schemas.microsoft.com/office/drawing/2015/10/21/chartex" xmlns:cx3="http://schemas.microsoft.com/office/drawing/2016/5/9/chartex" xmlns:cx4="http://schemas.microsoft.com/office/drawing/2016/5/10/chartex" xmlns:cx5="http://schemas.microsoft.com/office/drawing/2016/5/11/chartex" xmlns:cx6="http://schemas.microsoft.com/office/drawing/2016/5/12/chartex" xmlns:cx7="http://schemas.microsoft.com/office/drawing/2016/5/13/chartex" xmlns:cx8="http://schemas.microsoft.com/office/drawing/2016/5/14/chartex" xmlns:mc="http://schemas.openxmlformats.org/markup-compatibility/2006" xmlns:aink="http://schemas.microsoft.com/office/drawing/2016/ink" xmlns:am3d="http://schemas.microsoft.com/office/drawing/2017/model3d" xmlns:o="urn:schemas-microsoft-com:office:office" xmlns:r="http://schemas.openxmlformats.org/officeDocument/2006/relationships" xmlns:m="http://schemas.openxmlformats.org/officeDocument/2006/math" xmlns:v="urn:schemas-microsoft-com:vml" xmlns:wp14="http://schemas.microsoft.com/office/word/2010/wordprocessingDrawing" xmlns:wp="http://schemas.openxmlformats.org/drawingml/2006/wordprocessingDrawing" xmlns:w10="urn:schemas-microsoft-com:office:word" xmlns:w="http://schemas.openxmlformats.org/wordprocessingml/2006/main" xmlns:w14="http://schemas.microsoft.com/office/word/2010/wordml" xmlns:w15="http://schemas.microsoft.com/office/word/2012/wordml" xmlns:w16cex="http://schemas.microsoft.com/office/word/2018/wordml/cex" xmlns:w16cid="http://schemas.microsoft.com/office/word/2016/wordml/cid" xmlns:w16="http://schemas.microsoft.com/office/word/2018/wordml" xmlns:w16sdtdh="http://schemas.microsoft.com/office/word/2020/wordml/sdtdatahash" xmlns:w16se="http://schemas.microsoft.com/office/word/2015/wordml/symex" xmlns:wpg="http://schemas.microsoft.com/office/word/2010/wordprocessingGroup" xmlns:wpi="http://schemas.microsoft.com/office/word/2010/wordprocessingInk" xmlns:wne="http://schemas.microsoft.com/office/word/2006/wordml" xmlns:wps="http://schemas.microsoft.com/office/word/2010/wordprocessingShape" mc:Ignorable="w14 w15 w16se w16cid w16 w16cex w16sdtdh wp14">
   <w:docParts>
     <w:docPart>
       <w:docPartPr>
@@ -10218,14 +10246,14 @@
     <w:charset w:val="00"/>
     <w:family w:val="swiss"/>
     <w:pitch w:val="variable"/>
-    <w:sig w:usb0="E0002EFF" w:usb1="C000247B" w:usb2="00000009" w:usb3="00000000" w:csb0="000001FF" w:csb1="00000000"/>
+    <w:sig w:usb0="E4002EFF" w:usb1="C000247B" w:usb2="00000009" w:usb3="00000000" w:csb0="000001FF" w:csb1="00000000"/>
   </w:font>
   <w:font w:name="Calibri Light">
     <w:panose1 w:val="020F0302020204030204"/>
     <w:charset w:val="00"/>
     <w:family w:val="swiss"/>
     <w:pitch w:val="variable"/>
-    <w:sig w:usb0="E0002AFF" w:usb1="C000247B" w:usb2="00000009" w:usb3="00000000" w:csb0="000001FF" w:csb1="00000000"/>
+    <w:sig w:usb0="E4002EFF" w:usb1="C000247B" w:usb2="00000009" w:usb3="00000000" w:csb0="000001FF" w:csb1="00000000"/>
   </w:font>
 </w:fonts>
 </file>
@@ -10253,6 +10281,7 @@
     <w:rsid w:val="002055EB"/>
     <w:rsid w:val="00250657"/>
     <w:rsid w:val="002E2D1C"/>
+    <w:rsid w:val="005849FB"/>
     <w:rsid w:val="005C61AF"/>
     <w:rsid w:val="006B4456"/>
     <w:rsid w:val="006B6230"/>
@@ -10276,8 +10305,8 @@
   </m:mathPr>
   <w:themeFontLang w:val="ro-RO"/>
   <w:clrSchemeMapping w:bg1="light1" w:t1="dark1" w:bg2="light2" w:t2="dark2" w:accent1="accent1" w:accent2="accent2" w:accent3="accent3" w:accent4="accent4" w:accent5="accent5" w:accent6="accent6" w:hyperlink="hyperlink" w:followedHyperlink="followedHyperlink"/>
-  <w:decimalSymbol w:val="."/>
-  <w:listSeparator w:val=","/>
+  <w:decimalSymbol w:val=","/>
+  <w:listSeparator w:val=";"/>
   <w15:chartTrackingRefBased/>
 </w:settings>
 </file>

</xml_diff>

<commit_message>
PDF reader, to get page numbers added
</commit_message>
<xml_diff>
--- a/R02074-SBZ-02.docx
+++ b/R02074-SBZ-02.docx
@@ -1265,7 +1265,7 @@
               <w:rPr>
                 <w:rFonts w:cs="Arial"/>
               </w:rPr>
-              <w:t xml:space="preserve"> Casual</w:t>
+              <w:t xml:space="preserve"/>
             </w:r>
           </w:p>
         </w:tc>
@@ -1793,15 +1793,32 @@
     </w:tbl>
     <w:p>
       <w:pPr>
-        <w:spacing w:after="0"/>
-        <w:sectPr>
-          <w:headerReference w:type="default" r:id="rId8"/>
-          <w:footerReference w:type="default" r:id="rId9"/>
-          <w:pgSz w:w="12240" w:h="15840"/>
-          <w:pgMar w:top="1440" w:right="1440" w:bottom="1440" w:left="1440" w:header="720" w:footer="720" w:gutter="0"/>
-          <w:cols w:space="720"/>
-          <w:docGrid w:linePitch="360"/>
-        </w:sectPr>
+        <w:pStyle w:val="NoSpacing"/>
+      </w:pPr>
+    </w:p>
+    <w:p>
+      <w:pPr>
+        <w:pStyle w:val="NoSpacing"/>
+      </w:pPr>
+    </w:p>
+    <w:p>
+      <w:pPr>
+        <w:pStyle w:val="NoSpacing"/>
+      </w:pPr>
+    </w:p>
+    <w:p>
+      <w:pPr>
+        <w:pStyle w:val="NoSpacing"/>
+      </w:pPr>
+    </w:p>
+    <w:p>
+      <w:pPr>
+        <w:pStyle w:val="NoSpacing"/>
+      </w:pPr>
+    </w:p>
+    <w:p>
+      <w:pPr>
+        <w:pStyle w:val="NoSpacing"/>
       </w:pPr>
     </w:p>
     <w:p>
@@ -2083,6 +2100,21 @@
                 <w:szCs w:val="20"/>
               </w:rPr>
             </w:pPr>
+            <w:r>
+              <w:rPr>
+                <w:rFonts w:ascii="Arial" w:hAnsi="Arial" w:cs="Arial"/>
+                <w:bCs/>
+                <w:sz w:val="20"/>
+                <w:szCs w:val="20"/>
+              </w:rPr>
+              <w:t xml:space="preserve"> NOTE-DPR 33718830 Rev 06 (2020-08-14);</w:t>
+              <w:br/>
+              <w:t xml:space="preserve">Note SPEC 31822854 – 015 (2019-07-09);</w:t>
+              <w:br/>
+              <w:t xml:space="preserve">ISO 16750-4(2010-04-15);</w:t>
+              <w:br/>
+              <w:t xml:space="preserve">IEC 60068-2-14 </w:t>
+            </w:r>
           </w:p>
         </w:tc>
         <w:tc>
@@ -2414,6 +2446,11 @@
         </w:tc>
       </w:tr>
     </w:tbl>
+    <w:p>
+      <w:pPr>
+        <w:pStyle w:val="NoSpacing"/>
+      </w:pPr>
+    </w:p>
     <w:p>
       <w:pPr>
         <w:pStyle w:val="NoSpacing"/>
@@ -2467,33 +2504,8 @@
                 <w:rFonts w:cs="Arial"/>
                 <w:b/>
               </w:rPr>
-              <w:t>Test parameters/conditions from Qualification Program (QP):</w:t>
-            </w:r>
-          </w:p>
-        </w:tc>
-      </w:tr>
-      <w:tr>
-        <w:trPr>
-          <w:cantSplit/>
-          <w:trHeight w:val="394"/>
-        </w:trPr>
-        <w:tc>
-          <w:tcPr>
-            <w:tcW w:w="10637" w:type="dxa"/>
-            <w:tcBorders>
-              <w:top w:val="single" w:sz="4" w:space="0" w:color="auto"/>
-              <w:left w:val="single" w:sz="4" w:space="0" w:color="auto"/>
-              <w:bottom w:val="nil"/>
-              <w:right w:val="single" w:sz="4" w:space="0" w:color="auto"/>
-            </w:tcBorders>
-            <w:vAlign w:val="center"/>
-          </w:tcPr>
-          <w:p>
-            <w:pPr>
-              <w:rPr>
-                <w:rFonts w:cs="Arial"/>
-              </w:rPr>
-            </w:pPr>
+              <w:t xml:space="preserve">Test parameters/conditions from Qualification Program (QP):</w:t>
+            </w:r>
           </w:p>
         </w:tc>
       </w:tr>
@@ -2511,17 +2523,125 @@
               <w:bottom w:val="nil"/>
               <w:right w:val="single" w:sz="4" w:space="0" w:color="auto"/>
             </w:tcBorders>
-            <w:vAlign w:val="center"/>
-          </w:tcPr>
-          <w:p>
-            <w:pPr>
+          </w:tcPr>
+          <w:p>
+            <w:pPr>
+              <w:jc w:val="center"/>
               <w:rPr>
                 <w:rFonts w:ascii="Arial" w:hAnsi="Arial" w:cs="Arial"/>
-                <w:b/>
+                <w:bCs/>
                 <w:sz w:val="20"/>
                 <w:szCs w:val="20"/>
               </w:rPr>
             </w:pPr>
+            <w:r>
+              <w:t xml:space="preserve"/>
+            </w:r>
+            <w:r>
+              <w:drawing>
+                <wp:inline xmlns:a="http://schemas.openxmlformats.org/drawingml/2006/main" xmlns:pic="http://schemas.openxmlformats.org/drawingml/2006/picture">
+                  <wp:extent cx="5400000" cy="6948000"/>
+                  <wp:docPr id="1001" name="Picture 1"/>
+                  <wp:cNvGraphicFramePr>
+                    <a:graphicFrameLocks noChangeAspect="1"/>
+                  </wp:cNvGraphicFramePr>
+                  <a:graphic>
+                    <a:graphicData uri="http://schemas.openxmlformats.org/drawingml/2006/picture">
+                      <pic:pic>
+                        <pic:nvPicPr>
+                          <pic:cNvPr id="0" name="26.png"/>
+                          <pic:cNvPicPr/>
+                        </pic:nvPicPr>
+                        <pic:blipFill>
+                          <a:blip r:embed="rId13"/>
+                          <a:stretch>
+                            <a:fillRect/>
+                          </a:stretch>
+                        </pic:blipFill>
+                        <pic:spPr>
+                          <a:xfrm>
+                            <a:off x="0" y="0"/>
+                            <a:ext cx="5400000" cy="6948000"/>
+                          </a:xfrm>
+                          <a:prstGeom prst="rect"/>
+                        </pic:spPr>
+                      </pic:pic>
+                    </a:graphicData>
+                  </a:graphic>
+                </wp:inline>
+              </w:drawing>
+            </w:r>
+            <w:r>
+              <w:t xml:space="preserve"/>
+            </w:r>
+          </w:p>
+        </w:tc>
+      </w:tr>
+      <w:tr>
+        <w:trPr>
+          <w:cantSplit/>
+          <w:trHeight w:val="451"/>
+        </w:trPr>
+        <w:tc>
+          <w:tcPr>
+            <w:tcW w:w="10637" w:type="dxa"/>
+            <w:tcBorders>
+              <w:top w:val="nil"/>
+              <w:left w:val="single" w:sz="4" w:space="0" w:color="auto"/>
+              <w:bottom w:val="nil"/>
+              <w:right w:val="single" w:sz="4" w:space="0" w:color="auto"/>
+            </w:tcBorders>
+          </w:tcPr>
+          <w:p>
+            <w:pPr>
+              <w:jc w:val="center"/>
+              <w:rPr>
+                <w:rFonts w:ascii="Arial" w:hAnsi="Arial" w:cs="Arial"/>
+                <w:bCs/>
+                <w:sz w:val="20"/>
+                <w:szCs w:val="20"/>
+              </w:rPr>
+            </w:pPr>
+            <w:r>
+              <w:t xml:space="preserve"/>
+            </w:r>
+            <w:r>
+              <w:drawing>
+                <wp:inline xmlns:a="http://schemas.openxmlformats.org/drawingml/2006/main" xmlns:pic="http://schemas.openxmlformats.org/drawingml/2006/picture">
+                  <wp:extent cx="5400000" cy="6948000"/>
+                  <wp:docPr id="1002" name="Picture 1"/>
+                  <wp:cNvGraphicFramePr>
+                    <a:graphicFrameLocks noChangeAspect="1"/>
+                  </wp:cNvGraphicFramePr>
+                  <a:graphic>
+                    <a:graphicData uri="http://schemas.openxmlformats.org/drawingml/2006/picture">
+                      <pic:pic>
+                        <pic:nvPicPr>
+                          <pic:cNvPr id="0" name="27.png"/>
+                          <pic:cNvPicPr/>
+                        </pic:nvPicPr>
+                        <pic:blipFill>
+                          <a:blip r:embed="rId14"/>
+                          <a:stretch>
+                            <a:fillRect/>
+                          </a:stretch>
+                        </pic:blipFill>
+                        <pic:spPr>
+                          <a:xfrm>
+                            <a:off x="0" y="0"/>
+                            <a:ext cx="5400000" cy="6948000"/>
+                          </a:xfrm>
+                          <a:prstGeom prst="rect"/>
+                        </pic:spPr>
+                      </pic:pic>
+                    </a:graphicData>
+                  </a:graphic>
+                </wp:inline>
+              </w:drawing>
+            </w:r>
+            <w:r>
+              <w:t xml:space="preserve"/>
+            </w:r>
           </w:p>
         </w:tc>
       </w:tr>
@@ -2554,6 +2674,7 @@
                 <w:sz w:val="16"/>
                 <w:szCs w:val="16"/>
               </w:rPr>
+              <w:lastRenderedPageBreak/>
               <w:t>The tolerances of the above-mentioned standards are fulfilled; either</w:t>
             </w:r>
             <w:r>
@@ -3035,7 +3156,7 @@
               <w:rPr>
                 <w:rFonts w:cs="Arial"/>
               </w:rPr>
-              <w:t xml:space="preserve">Name of test not found in planning</w:t>
+              <w:t xml:space="preserve">Name of test was not found in planning</w:t>
             </w:r>
             <w:r>
               <w:rPr>
@@ -3261,7 +3382,6 @@
               <w:rPr>
                 <w:rFonts w:cs="Arial"/>
               </w:rPr>
-              <w:lastRenderedPageBreak/>
               <w:t xml:space="preserve">N.A.</w:t>
             </w:r>
           </w:p>
@@ -3880,6 +4000,7 @@
     </w:tbl>
     <w:p>
       <w:r>
+        <w:lastRenderedPageBreak/>
         <w:br w:type="page"/>
       </w:r>
     </w:p>
@@ -4056,7 +4177,7 @@
                     <w:drawing>
                       <wp:inline xmlns:a="http://schemas.openxmlformats.org/drawingml/2006/main" xmlns:pic="http://schemas.openxmlformats.org/drawingml/2006/picture">
                         <wp:extent cx="2880000" cy="2880000"/>
-                        <wp:docPr id="1001" name="Picture 1"/>
+                        <wp:docPr id="1003" name="Picture 1"/>
                         <wp:cNvGraphicFramePr>
                           <a:graphicFrameLocks noChangeAspect="1"/>
                         </wp:cNvGraphicFramePr>
@@ -4068,7 +4189,7 @@
                                 <pic:cNvPicPr/>
                               </pic:nvPicPr>
                               <pic:blipFill>
-                                <a:blip r:embed="rId14"/>
+                                <a:blip r:embed="rId15"/>
                                 <a:stretch>
                                   <a:fillRect/>
                                 </a:stretch>
@@ -6015,9 +6136,7 @@
                   <w:sdt>
                     <w:sdtPr>
                       <w:rPr>
-                        <w:rFonts w:asciiTheme="minorHAnsi" w:hAnsiTheme="minorHAnsi" w:cstheme="minorHAnsi"/>
-                        <w:sz w:val="22"/>
-                        <w:szCs w:val="22"/>
+                        <w:rFonts w:cstheme="minorHAnsi"/>
                       </w:rPr>
                       <w:id w:val="567935572"/>
                       <w:placeholder>
@@ -6077,7 +6196,7 @@
                     <w:drawing>
                       <wp:inline xmlns:a="http://schemas.openxmlformats.org/drawingml/2006/main" xmlns:pic="http://schemas.openxmlformats.org/drawingml/2006/picture">
                         <wp:extent cx="5400000" cy="2268000"/>
-                        <wp:docPr id="1002" name="Picture 1"/>
+                        <wp:docPr id="1004" name="Picture 1"/>
                         <wp:cNvGraphicFramePr>
                           <a:graphicFrameLocks noChangeAspect="1"/>
                         </wp:cNvGraphicFramePr>
@@ -6089,7 +6208,7 @@
                                 <pic:cNvPicPr/>
                               </pic:nvPicPr>
                               <pic:blipFill>
-                                <a:blip r:embed="rId14"/>
+                                <a:blip r:embed="rId15"/>
                                 <a:stretch>
                                   <a:fillRect/>
                                 </a:stretch>
@@ -6228,7 +6347,7 @@
                     <w:drawing>
                       <wp:inline xmlns:a="http://schemas.openxmlformats.org/drawingml/2006/main" xmlns:pic="http://schemas.openxmlformats.org/drawingml/2006/picture">
                         <wp:extent cx="5400000" cy="2268000"/>
-                        <wp:docPr id="1003" name="Picture 1"/>
+                        <wp:docPr id="1005" name="Picture 1"/>
                         <wp:cNvGraphicFramePr>
                           <a:graphicFrameLocks noChangeAspect="1"/>
                         </wp:cNvGraphicFramePr>
@@ -6236,11 +6355,11 @@
                           <a:graphicData uri="http://schemas.openxmlformats.org/drawingml/2006/picture">
                             <pic:pic>
                               <pic:nvPicPr>
-                                <pic:cNvPr id="0" name="test_setup_dummy.bmp"/>
+                                <pic:cNvPr id="0" name="26.png"/>
                                 <pic:cNvPicPr/>
                               </pic:nvPicPr>
                               <pic:blipFill>
-                                <a:blip r:embed="rId14"/>
+                                <a:blip r:embed="rId13"/>
                                 <a:stretch>
                                   <a:fillRect/>
                                 </a:stretch>
@@ -6287,10 +6406,12 @@
           <w:bCs/>
         </w:rPr>
         <w:sectPr>
-          <w:headerReference w:type="default" r:id="rId10"/>
+          <w:headerReference w:type="default" r:id="rId8"/>
+          <w:headerReference w:type="first" r:id="rId9"/>
           <w:pgSz w:w="12240" w:h="15840"/>
           <w:pgMar w:top="1440" w:right="1440" w:bottom="1440" w:left="1440" w:header="720" w:footer="720" w:gutter="0"/>
           <w:cols w:space="720"/>
+          <w:titlePg/>
           <w:docGrid w:linePitch="360"/>
         </w:sectPr>
       </w:pPr>
@@ -7538,445 +7659,6 @@
 </w:endnotes>
 </file>
 
-<file path=word/footer1.xml><?xml version="1.0" encoding="utf-8"?>
-<w:ftr xmlns:wpc="http://schemas.microsoft.com/office/word/2010/wordprocessingCanvas" xmlns:cx="http://schemas.microsoft.com/office/drawing/2014/chartex" xmlns:cx1="http://schemas.microsoft.com/office/drawing/2015/9/8/chartex" xmlns:cx2="http://schemas.microsoft.com/office/drawing/2015/10/21/chartex" xmlns:cx3="http://schemas.microsoft.com/office/drawing/2016/5/9/chartex" xmlns:cx4="http://schemas.microsoft.com/office/drawing/2016/5/10/chartex" xmlns:cx5="http://schemas.microsoft.com/office/drawing/2016/5/11/chartex" xmlns:cx6="http://schemas.microsoft.com/office/drawing/2016/5/12/chartex" xmlns:cx7="http://schemas.microsoft.com/office/drawing/2016/5/13/chartex" xmlns:cx8="http://schemas.microsoft.com/office/drawing/2016/5/14/chartex" xmlns:mc="http://schemas.openxmlformats.org/markup-compatibility/2006" xmlns:aink="http://schemas.microsoft.com/office/drawing/2016/ink" xmlns:am3d="http://schemas.microsoft.com/office/drawing/2017/model3d" xmlns:o="urn:schemas-microsoft-com:office:office" xmlns:r="http://schemas.openxmlformats.org/officeDocument/2006/relationships" xmlns:m="http://schemas.openxmlformats.org/officeDocument/2006/math" xmlns:v="urn:schemas-microsoft-com:vml" xmlns:wp14="http://schemas.microsoft.com/office/word/2010/wordprocessingDrawing" xmlns:wp="http://schemas.openxmlformats.org/drawingml/2006/wordprocessingDrawing" xmlns:w10="urn:schemas-microsoft-com:office:word" xmlns:w="http://schemas.openxmlformats.org/wordprocessingml/2006/main" xmlns:w14="http://schemas.microsoft.com/office/word/2010/wordml" xmlns:w15="http://schemas.microsoft.com/office/word/2012/wordml" xmlns:w16cex="http://schemas.microsoft.com/office/word/2018/wordml/cex" xmlns:w16cid="http://schemas.microsoft.com/office/word/2016/wordml/cid" xmlns:w16="http://schemas.microsoft.com/office/word/2018/wordml" xmlns:w16sdtdh="http://schemas.microsoft.com/office/word/2020/wordml/sdtdatahash" xmlns:w16se="http://schemas.microsoft.com/office/word/2015/wordml/symex" xmlns:wpg="http://schemas.microsoft.com/office/word/2010/wordprocessingGroup" xmlns:wpi="http://schemas.microsoft.com/office/word/2010/wordprocessingInk" xmlns:wne="http://schemas.microsoft.com/office/word/2006/wordml" xmlns:wps="http://schemas.microsoft.com/office/word/2010/wordprocessingShape" mc:Ignorable="w14 w15 w16se w16cid w16 w16cex w16sdtdh wp14">
-  <w:tbl>
-    <w:tblPr>
-      <w:tblW w:w="10695" w:type="dxa"/>
-      <w:tblInd w:w="-635" w:type="dxa"/>
-      <w:tblBorders>
-        <w:top w:val="single" w:sz="4" w:space="0" w:color="auto"/>
-        <w:left w:val="single" w:sz="4" w:space="0" w:color="auto"/>
-        <w:bottom w:val="single" w:sz="4" w:space="0" w:color="auto"/>
-        <w:right w:val="single" w:sz="4" w:space="0" w:color="auto"/>
-      </w:tblBorders>
-      <w:tblLayout w:type="fixed"/>
-      <w:tblCellMar>
-        <w:left w:w="0" w:type="dxa"/>
-        <w:right w:w="0" w:type="dxa"/>
-      </w:tblCellMar>
-      <w:tblLook w:val="0000" w:firstRow="0" w:lastRow="0" w:firstColumn="0" w:lastColumn="0" w:noHBand="0" w:noVBand="0"/>
-    </w:tblPr>
-    <w:tblGrid>
-      <w:gridCol w:w="4599"/>
-      <w:gridCol w:w="2268"/>
-      <w:gridCol w:w="3828"/>
-    </w:tblGrid>
-    <w:tr>
-      <w:trPr>
-        <w:cantSplit/>
-        <w:trHeight w:val="618"/>
-      </w:trPr>
-      <w:tc>
-        <w:tcPr>
-          <w:tcW w:w="4599" w:type="dxa"/>
-          <w:vAlign w:val="center"/>
-        </w:tcPr>
-        <w:p>
-          <w:pPr>
-            <w:keepLines/>
-            <w:widowControl w:val="0"/>
-            <w:spacing w:after="0"/>
-            <w:ind w:right="144"/>
-            <w:rPr>
-              <w:rFonts w:ascii="Arial" w:hAnsi="Arial" w:cs="Arial"/>
-              <w:b/>
-              <w:sz w:val="18"/>
-              <w:szCs w:val="18"/>
-            </w:rPr>
-          </w:pPr>
-          <w:r>
-            <w:rPr>
-              <w:rFonts w:ascii="Arial" w:hAnsi="Arial" w:cs="Arial"/>
-              <w:b/>
-              <w:sz w:val="18"/>
-              <w:szCs w:val="18"/>
-            </w:rPr>
-            <w:t xml:space="preserve">Copyright Continental Automotive </w:t>
-          </w:r>
-          <w:r>
-            <w:rPr>
-              <w:rFonts w:ascii="Arial" w:hAnsi="Arial" w:cs="Arial"/>
-              <w:b/>
-              <w:sz w:val="18"/>
-              <w:szCs w:val="18"/>
-            </w:rPr>
-            <w:t>Systems</w:t>
-          </w:r>
-          <w:r>
-            <w:rPr>
-              <w:rFonts w:ascii="Arial" w:hAnsi="Arial" w:cs="Arial"/>
-              <w:b/>
-              <w:sz w:val="18"/>
-              <w:szCs w:val="18"/>
-            </w:rPr>
-            <w:t xml:space="preserve"> SRL </w:t>
-          </w:r>
-        </w:p>
-        <w:p>
-          <w:pPr>
-            <w:pStyle w:val="Footer"/>
-            <w:ind w:right="144"/>
-            <w:rPr>
-              <w:rFonts w:ascii="Arial" w:hAnsi="Arial" w:cs="Arial"/>
-              <w:b/>
-              <w:sz w:val="18"/>
-              <w:szCs w:val="18"/>
-            </w:rPr>
-          </w:pPr>
-          <w:r>
-            <w:rPr>
-              <w:rFonts w:ascii="Arial" w:hAnsi="Arial" w:cs="Arial"/>
-              <w:b/>
-              <w:sz w:val="18"/>
-              <w:szCs w:val="18"/>
-            </w:rPr>
-            <w:t>All rights reserved</w:t>
-          </w:r>
-          <w:r>
-            <w:rPr>
-              <w:rFonts w:ascii="Arial" w:hAnsi="Arial" w:cs="Arial"/>
-              <w:b/>
-              <w:sz w:val="18"/>
-              <w:szCs w:val="18"/>
-            </w:rPr>
-            <w:ptab w:relativeTo="margin" w:alignment="center" w:leader="none"/>
-          </w:r>
-        </w:p>
-      </w:tc>
-      <w:tc>
-        <w:tcPr>
-          <w:tcW w:w="2268" w:type="dxa"/>
-          <w:vAlign w:val="center"/>
-        </w:tcPr>
-        <w:p>
-          <w:pPr>
-            <w:pStyle w:val="Footer"/>
-            <w:ind w:left="57"/>
-            <w:jc w:val="center"/>
-            <w:rPr>
-              <w:rStyle w:val="PageNumber"/>
-              <w:rFonts w:ascii="Arial" w:eastAsia="MS Mincho" w:hAnsi="Arial" w:cs="Arial"/>
-              <w:b/>
-              <w:sz w:val="18"/>
-              <w:szCs w:val="18"/>
-            </w:rPr>
-          </w:pPr>
-          <w:r>
-            <w:rPr>
-              <w:rFonts w:ascii="Arial" w:hAnsi="Arial" w:cs="Arial"/>
-              <w:b/>
-              <w:sz w:val="18"/>
-              <w:szCs w:val="18"/>
-            </w:rPr>
-            <w:t xml:space="preserve">Page </w:t>
-          </w:r>
-          <w:r>
-            <w:rPr>
-              <w:rStyle w:val="PageNumber"/>
-              <w:rFonts w:ascii="Arial" w:eastAsia="MS Mincho" w:hAnsi="Arial" w:cs="Arial"/>
-              <w:b/>
-              <w:sz w:val="18"/>
-              <w:szCs w:val="18"/>
-            </w:rPr>
-            <w:fldChar w:fldCharType="begin"/>
-          </w:r>
-          <w:r>
-            <w:rPr>
-              <w:rStyle w:val="PageNumber"/>
-              <w:rFonts w:ascii="Arial" w:eastAsia="MS Mincho" w:hAnsi="Arial" w:cs="Arial"/>
-              <w:sz w:val="18"/>
-              <w:szCs w:val="18"/>
-            </w:rPr>
-            <w:instrText xml:space="preserve"> PAGE </w:instrText>
-          </w:r>
-          <w:r>
-            <w:rPr>
-              <w:rStyle w:val="PageNumber"/>
-              <w:rFonts w:ascii="Arial" w:eastAsia="MS Mincho" w:hAnsi="Arial" w:cs="Arial"/>
-              <w:b/>
-              <w:sz w:val="18"/>
-              <w:szCs w:val="18"/>
-            </w:rPr>
-            <w:fldChar w:fldCharType="separate"/>
-          </w:r>
-          <w:r>
-            <w:rPr>
-              <w:rStyle w:val="PageNumber"/>
-              <w:rFonts w:ascii="Arial" w:eastAsia="MS Mincho" w:hAnsi="Arial" w:cs="Arial"/>
-              <w:noProof/>
-              <w:sz w:val="18"/>
-              <w:szCs w:val="18"/>
-            </w:rPr>
-            <w:t>1</w:t>
-          </w:r>
-          <w:r>
-            <w:rPr>
-              <w:rStyle w:val="PageNumber"/>
-              <w:rFonts w:ascii="Arial" w:eastAsia="MS Mincho" w:hAnsi="Arial" w:cs="Arial"/>
-              <w:b/>
-              <w:sz w:val="18"/>
-              <w:szCs w:val="18"/>
-            </w:rPr>
-            <w:fldChar w:fldCharType="end"/>
-          </w:r>
-          <w:r>
-            <w:rPr>
-              <w:rStyle w:val="PageNumber"/>
-              <w:rFonts w:ascii="Arial" w:eastAsia="MS Mincho" w:hAnsi="Arial" w:cs="Arial"/>
-              <w:sz w:val="18"/>
-              <w:szCs w:val="18"/>
-            </w:rPr>
-            <w:t xml:space="preserve"> of </w:t>
-          </w:r>
-          <w:r>
-            <w:rPr>
-              <w:rStyle w:val="PageNumber"/>
-              <w:rFonts w:ascii="Arial" w:eastAsia="MS Mincho" w:hAnsi="Arial" w:cs="Arial"/>
-              <w:b/>
-              <w:sz w:val="18"/>
-              <w:szCs w:val="18"/>
-            </w:rPr>
-            <w:fldChar w:fldCharType="begin"/>
-          </w:r>
-          <w:r>
-            <w:rPr>
-              <w:rStyle w:val="PageNumber"/>
-              <w:rFonts w:ascii="Arial" w:eastAsia="MS Mincho" w:hAnsi="Arial" w:cs="Arial"/>
-              <w:sz w:val="18"/>
-              <w:szCs w:val="18"/>
-            </w:rPr>
-            <w:instrText xml:space="preserve"> NUMPAGES </w:instrText>
-          </w:r>
-          <w:r>
-            <w:rPr>
-              <w:rStyle w:val="PageNumber"/>
-              <w:rFonts w:ascii="Arial" w:eastAsia="MS Mincho" w:hAnsi="Arial" w:cs="Arial"/>
-              <w:b/>
-              <w:sz w:val="18"/>
-              <w:szCs w:val="18"/>
-            </w:rPr>
-            <w:fldChar w:fldCharType="separate"/>
-          </w:r>
-          <w:r>
-            <w:rPr>
-              <w:rStyle w:val="PageNumber"/>
-              <w:rFonts w:ascii="Arial" w:eastAsia="MS Mincho" w:hAnsi="Arial" w:cs="Arial"/>
-              <w:noProof/>
-              <w:sz w:val="18"/>
-              <w:szCs w:val="18"/>
-            </w:rPr>
-            <w:t>4</w:t>
-          </w:r>
-          <w:r>
-            <w:rPr>
-              <w:rStyle w:val="PageNumber"/>
-              <w:rFonts w:ascii="Arial" w:eastAsia="MS Mincho" w:hAnsi="Arial" w:cs="Arial"/>
-              <w:b/>
-              <w:sz w:val="18"/>
-              <w:szCs w:val="18"/>
-            </w:rPr>
-            <w:fldChar w:fldCharType="end"/>
-          </w:r>
-        </w:p>
-        <w:p>
-          <w:pPr>
-            <w:pStyle w:val="Footer"/>
-            <w:ind w:left="57"/>
-            <w:jc w:val="center"/>
-            <w:rPr>
-              <w:rFonts w:ascii="Arial" w:hAnsi="Arial" w:cs="Arial"/>
-              <w:b/>
-              <w:sz w:val="18"/>
-              <w:szCs w:val="18"/>
-            </w:rPr>
-          </w:pPr>
-          <w:r>
-            <w:rPr>
-              <w:rFonts w:ascii="Arial" w:hAnsi="Arial" w:cs="Arial"/>
-              <w:b/>
-              <w:sz w:val="18"/>
-              <w:szCs w:val="18"/>
-            </w:rPr>
-            <w:t>An extra duplication or modification of this document is not allowed.</w:t>
-          </w:r>
-        </w:p>
-      </w:tc>
-      <w:tc>
-        <w:tcPr>
-          <w:tcW w:w="3828" w:type="dxa"/>
-        </w:tcPr>
-        <w:p>
-          <w:pPr>
-            <w:pStyle w:val="Footer"/>
-            <w:rPr>
-              <w:rFonts w:ascii="Arial" w:hAnsi="Arial" w:cs="Arial"/>
-              <w:b/>
-              <w:sz w:val="18"/>
-              <w:szCs w:val="18"/>
-            </w:rPr>
-          </w:pPr>
-          <w:r>
-            <w:rPr>
-              <w:rFonts w:ascii="Arial" w:hAnsi="Arial" w:cs="Arial"/>
-              <w:b/>
-              <w:sz w:val="18"/>
-              <w:szCs w:val="18"/>
-            </w:rPr>
-            <w:t xml:space="preserve"> </w:t>
-          </w:r>
-        </w:p>
-        <w:p>
-          <w:pPr>
-            <w:pStyle w:val="Footer"/>
-            <w:ind w:right="144"/>
-            <w:jc w:val="center"/>
-            <w:rPr>
-              <w:rFonts w:ascii="Arial" w:hAnsi="Arial" w:cs="Arial"/>
-              <w:b/>
-              <w:sz w:val="18"/>
-              <w:szCs w:val="18"/>
-            </w:rPr>
-          </w:pPr>
-          <w:r>
-            <w:rPr>
-              <w:rFonts w:ascii="Arial" w:hAnsi="Arial" w:cs="Arial"/>
-              <w:b/>
-              <w:sz w:val="18"/>
-              <w:szCs w:val="18"/>
-            </w:rPr>
-            <w:t xml:space="preserve">                                Internal</w:t>
-          </w:r>
-        </w:p>
-        <w:p>
-          <w:pPr>
-            <w:pStyle w:val="Footer"/>
-            <w:ind w:right="144"/>
-            <w:jc w:val="center"/>
-            <w:rPr>
-              <w:rFonts w:ascii="Arial" w:hAnsi="Arial" w:cs="Arial"/>
-              <w:sz w:val="18"/>
-              <w:szCs w:val="18"/>
-            </w:rPr>
-          </w:pPr>
-          <w:r>
-            <w:rPr>
-              <w:rFonts w:ascii="Arial" w:hAnsi="Arial" w:cs="Arial"/>
-              <w:b/>
-              <w:bCs/>
-              <w:sz w:val="18"/>
-              <w:szCs w:val="18"/>
-            </w:rPr>
-            <w:t xml:space="preserve">                                 © Continental AG. 2021</w:t>
-          </w:r>
-        </w:p>
-        <w:p>
-          <w:pPr>
-            <w:pStyle w:val="Footer"/>
-            <w:ind w:right="144"/>
-            <w:jc w:val="center"/>
-            <w:rPr>
-              <w:rFonts w:ascii="Arial" w:hAnsi="Arial" w:cs="Arial"/>
-              <w:b/>
-              <w:bCs/>
-              <w:sz w:val="18"/>
-              <w:szCs w:val="18"/>
-            </w:rPr>
-          </w:pPr>
-          <w:r>
-            <w:rPr>
-              <w:rFonts w:ascii="Arial" w:hAnsi="Arial" w:cs="Arial"/>
-              <w:b/>
-              <w:bCs/>
-              <w:sz w:val="18"/>
-              <w:szCs w:val="18"/>
-            </w:rPr>
-            <w:t xml:space="preserve">                                  WI </w:t>
-          </w:r>
-          <w:r>
-            <w:rPr>
-              <w:rFonts w:ascii="Arial" w:hAnsi="Arial" w:cs="Arial"/>
-              <w:b/>
-              <w:bCs/>
-              <w:sz w:val="18"/>
-              <w:szCs w:val="18"/>
-            </w:rPr>
-            <w:t>10013-F06</w:t>
-          </w:r>
-        </w:p>
-        <w:p>
-          <w:pPr>
-            <w:pStyle w:val="Footer"/>
-            <w:ind w:right="144"/>
-            <w:jc w:val="center"/>
-            <w:rPr>
-              <w:rFonts w:ascii="Arial" w:hAnsi="Arial" w:cs="Arial"/>
-              <w:sz w:val="18"/>
-              <w:szCs w:val="18"/>
-            </w:rPr>
-          </w:pPr>
-          <w:r>
-            <w:rPr>
-              <w:rFonts w:ascii="Arial" w:hAnsi="Arial" w:cs="Arial"/>
-              <w:b/>
-              <w:bCs/>
-              <w:sz w:val="18"/>
-              <w:szCs w:val="18"/>
-            </w:rPr>
-            <w:t xml:space="preserve">                                   </w:t>
-          </w:r>
-          <w:r>
-            <w:rPr>
-              <w:rFonts w:ascii="Arial" w:hAnsi="Arial" w:cs="Arial"/>
-              <w:b/>
-              <w:bCs/>
-              <w:sz w:val="18"/>
-              <w:szCs w:val="18"/>
-            </w:rPr>
-            <w:t xml:space="preserve">Version </w:t>
-          </w:r>
-          <w:r>
-            <w:rPr>
-              <w:rFonts w:ascii="Arial" w:hAnsi="Arial" w:cs="Arial"/>
-              <w:b/>
-              <w:bCs/>
-              <w:sz w:val="18"/>
-              <w:szCs w:val="18"/>
-            </w:rPr>
-            <w:t>1</w:t>
-          </w:r>
-          <w:r>
-            <w:rPr>
-              <w:rFonts w:ascii="Arial" w:hAnsi="Arial" w:cs="Arial"/>
-              <w:b/>
-              <w:sz w:val="18"/>
-              <w:szCs w:val="18"/>
-            </w:rPr>
-            <w:t xml:space="preserve">          </w:t>
-          </w:r>
-        </w:p>
-        <w:p>
-          <w:pPr>
-            <w:pStyle w:val="Footer"/>
-            <w:jc w:val="center"/>
-            <w:rPr>
-              <w:rFonts w:ascii="Arial" w:hAnsi="Arial" w:cs="Arial"/>
-              <w:sz w:val="18"/>
-              <w:szCs w:val="18"/>
-            </w:rPr>
-          </w:pPr>
-        </w:p>
-      </w:tc>
-    </w:tr>
-  </w:tbl>
-  <w:p>
-    <w:pPr>
-      <w:pStyle w:val="Footer"/>
-    </w:pPr>
-  </w:p>
-</w:ftr>
-</file>
-
 <file path=word/footnotes.xml><?xml version="1.0" encoding="utf-8"?>
 <w:footnotes xmlns:wpc="http://schemas.microsoft.com/office/word/2010/wordprocessingCanvas" xmlns:cx="http://schemas.microsoft.com/office/drawing/2014/chartex" xmlns:cx1="http://schemas.microsoft.com/office/drawing/2015/9/8/chartex" xmlns:cx2="http://schemas.microsoft.com/office/drawing/2015/10/21/chartex" xmlns:cx3="http://schemas.microsoft.com/office/drawing/2016/5/9/chartex" xmlns:cx4="http://schemas.microsoft.com/office/drawing/2016/5/10/chartex" xmlns:cx5="http://schemas.microsoft.com/office/drawing/2016/5/11/chartex" xmlns:cx6="http://schemas.microsoft.com/office/drawing/2016/5/12/chartex" xmlns:cx7="http://schemas.microsoft.com/office/drawing/2016/5/13/chartex" xmlns:cx8="http://schemas.microsoft.com/office/drawing/2016/5/14/chartex" xmlns:mc="http://schemas.openxmlformats.org/markup-compatibility/2006" xmlns:aink="http://schemas.microsoft.com/office/drawing/2016/ink" xmlns:am3d="http://schemas.microsoft.com/office/drawing/2017/model3d" xmlns:o="urn:schemas-microsoft-com:office:office" xmlns:r="http://schemas.openxmlformats.org/officeDocument/2006/relationships" xmlns:m="http://schemas.openxmlformats.org/officeDocument/2006/math" xmlns:v="urn:schemas-microsoft-com:vml" xmlns:wp14="http://schemas.microsoft.com/office/word/2010/wordprocessingDrawing" xmlns:wp="http://schemas.openxmlformats.org/drawingml/2006/wordprocessingDrawing" xmlns:w10="urn:schemas-microsoft-com:office:word" xmlns:w="http://schemas.openxmlformats.org/wordprocessingml/2006/main" xmlns:w14="http://schemas.microsoft.com/office/word/2010/wordml" xmlns:w15="http://schemas.microsoft.com/office/word/2012/wordml" xmlns:w16cex="http://schemas.microsoft.com/office/word/2018/wordml/cex" xmlns:w16cid="http://schemas.microsoft.com/office/word/2016/wordml/cid" xmlns:w16="http://schemas.microsoft.com/office/word/2018/wordml" xmlns:w16sdtdh="http://schemas.microsoft.com/office/word/2020/wordml/sdtdatahash" xmlns:w16se="http://schemas.microsoft.com/office/word/2015/wordml/symex" xmlns:wpg="http://schemas.microsoft.com/office/word/2010/wordprocessingGroup" xmlns:wpi="http://schemas.microsoft.com/office/word/2010/wordprocessingInk" xmlns:wne="http://schemas.microsoft.com/office/word/2006/wordml" xmlns:wps="http://schemas.microsoft.com/office/word/2010/wordprocessingShape" mc:Ignorable="w14 w15 w16se w16cid w16 w16cex w16sdtdh wp14">
   <w:footnote w:type="separator" w:id="-1">
@@ -8010,570 +7692,6 @@
 </file>
 
 <file path=word/header1.xml><?xml version="1.0" encoding="utf-8"?>
-<w:hdr xmlns:wpc="http://schemas.microsoft.com/office/word/2010/wordprocessingCanvas" xmlns:cx="http://schemas.microsoft.com/office/drawing/2014/chartex" xmlns:cx1="http://schemas.microsoft.com/office/drawing/2015/9/8/chartex" xmlns:cx2="http://schemas.microsoft.com/office/drawing/2015/10/21/chartex" xmlns:cx3="http://schemas.microsoft.com/office/drawing/2016/5/9/chartex" xmlns:cx4="http://schemas.microsoft.com/office/drawing/2016/5/10/chartex" xmlns:cx5="http://schemas.microsoft.com/office/drawing/2016/5/11/chartex" xmlns:cx6="http://schemas.microsoft.com/office/drawing/2016/5/12/chartex" xmlns:cx7="http://schemas.microsoft.com/office/drawing/2016/5/13/chartex" xmlns:cx8="http://schemas.microsoft.com/office/drawing/2016/5/14/chartex" xmlns:mc="http://schemas.openxmlformats.org/markup-compatibility/2006" xmlns:aink="http://schemas.microsoft.com/office/drawing/2016/ink" xmlns:am3d="http://schemas.microsoft.com/office/drawing/2017/model3d" xmlns:o="urn:schemas-microsoft-com:office:office" xmlns:r="http://schemas.openxmlformats.org/officeDocument/2006/relationships" xmlns:m="http://schemas.openxmlformats.org/officeDocument/2006/math" xmlns:v="urn:schemas-microsoft-com:vml" xmlns:wp14="http://schemas.microsoft.com/office/word/2010/wordprocessingDrawing" xmlns:wp="http://schemas.openxmlformats.org/drawingml/2006/wordprocessingDrawing" xmlns:w10="urn:schemas-microsoft-com:office:word" xmlns:w="http://schemas.openxmlformats.org/wordprocessingml/2006/main" xmlns:w14="http://schemas.microsoft.com/office/word/2010/wordml" xmlns:w15="http://schemas.microsoft.com/office/word/2012/wordml" xmlns:w16cex="http://schemas.microsoft.com/office/word/2018/wordml/cex" xmlns:w16cid="http://schemas.microsoft.com/office/word/2016/wordml/cid" xmlns:w16="http://schemas.microsoft.com/office/word/2018/wordml" xmlns:w16sdtdh="http://schemas.microsoft.com/office/word/2020/wordml/sdtdatahash" xmlns:w16se="http://schemas.microsoft.com/office/word/2015/wordml/symex" xmlns:wpg="http://schemas.microsoft.com/office/word/2010/wordprocessingGroup" xmlns:wpi="http://schemas.microsoft.com/office/word/2010/wordprocessingInk" xmlns:wne="http://schemas.microsoft.com/office/word/2006/wordml" xmlns:wps="http://schemas.microsoft.com/office/word/2010/wordprocessingShape" mc:Ignorable="w14 w15 w16se w16cid w16 w16cex w16sdtdh wp14">
-  <w:tbl>
-    <w:tblPr>
-      <w:tblStyle w:val="TableGrid"/>
-      <w:tblW w:w="10690" w:type="dxa"/>
-      <w:tblInd w:w="-630" w:type="dxa"/>
-      <w:tblLayout w:type="fixed"/>
-      <w:tblLook w:val="04A0" w:firstRow="1" w:lastRow="0" w:firstColumn="1" w:lastColumn="0" w:noHBand="0" w:noVBand="1"/>
-    </w:tblPr>
-    <w:tblGrid>
-      <w:gridCol w:w="3438"/>
-      <w:gridCol w:w="4320"/>
-      <w:gridCol w:w="2932"/>
-    </w:tblGrid>
-    <w:tr>
-      <w:trPr>
-        <w:trHeight w:val="416"/>
-      </w:trPr>
-      <w:tc>
-        <w:tcPr>
-          <w:tcW w:w="3438" w:type="dxa"/>
-          <w:tcBorders>
-            <w:top w:val="nil"/>
-            <w:left w:val="nil"/>
-            <w:right w:val="nil"/>
-          </w:tcBorders>
-        </w:tcPr>
-        <w:p>
-          <w:pPr>
-            <w:rPr>
-              <w:rFonts w:cs="Arial"/>
-              <w:b/>
-              <w:bCs/>
-              <w:noProof/>
-            </w:rPr>
-          </w:pPr>
-        </w:p>
-      </w:tc>
-      <w:tc>
-        <w:tcPr>
-          <w:tcW w:w="4320" w:type="dxa"/>
-          <w:tcBorders>
-            <w:top w:val="nil"/>
-            <w:left w:val="nil"/>
-            <w:right w:val="nil"/>
-          </w:tcBorders>
-        </w:tcPr>
-        <w:p>
-          <w:pPr>
-            <w:jc w:val="center"/>
-            <w:rPr>
-              <w:rFonts w:cs="Arial"/>
-              <w:sz w:val="32"/>
-              <w:szCs w:val="32"/>
-            </w:rPr>
-          </w:pPr>
-        </w:p>
-      </w:tc>
-      <w:tc>
-        <w:tcPr>
-          <w:tcW w:w="2932" w:type="dxa"/>
-          <w:tcBorders>
-            <w:top w:val="nil"/>
-            <w:left w:val="nil"/>
-            <w:right w:val="nil"/>
-          </w:tcBorders>
-        </w:tcPr>
-        <w:p>
-          <w:pPr>
-            <w:pStyle w:val="Header"/>
-          </w:pPr>
-        </w:p>
-      </w:tc>
-    </w:tr>
-    <w:tr>
-      <w:trPr>
-        <w:trHeight w:val="2627"/>
-      </w:trPr>
-      <w:tc>
-        <w:tcPr>
-          <w:tcW w:w="3438" w:type="dxa"/>
-        </w:tcPr>
-        <w:p>
-          <w:pPr>
-            <w:rPr>
-              <w:rFonts w:ascii="Arial" w:hAnsi="Arial" w:cs="Arial"/>
-              <w:b/>
-              <w:bCs/>
-              <w:noProof/>
-            </w:rPr>
-          </w:pPr>
-        </w:p>
-        <w:p>
-          <w:pPr>
-            <w:rPr>
-              <w:rFonts w:ascii="Arial" w:hAnsi="Arial" w:cs="Arial"/>
-              <w:b/>
-              <w:bCs/>
-              <w:noProof/>
-            </w:rPr>
-          </w:pPr>
-          <w:r>
-            <w:rPr>
-              <w:rFonts w:ascii="Arial" w:hAnsi="Arial" w:cs="Arial"/>
-              <w:noProof/>
-            </w:rPr>
-            <w:drawing>
-              <wp:inline distT="0" distB="0" distL="0" distR="0" wp14:anchorId="76090ABA" wp14:editId="53ED85AB">
-                <wp:extent cx="1654896" cy="300623"/>
-                <wp:effectExtent l="0" t="0" r="2540" b="4445"/>
-                <wp:docPr id="1" name="Grafik 0" descr="Continental_Logo_gelb_sRGB.jpg"/>
-                <wp:cNvGraphicFramePr>
-                  <a:graphicFrameLocks xmlns:a="http://schemas.openxmlformats.org/drawingml/2006/main" noChangeAspect="1"/>
-                </wp:cNvGraphicFramePr>
-                <a:graphic xmlns:a="http://schemas.openxmlformats.org/drawingml/2006/main">
-                  <a:graphicData uri="http://schemas.openxmlformats.org/drawingml/2006/picture">
-                    <pic:pic xmlns:pic="http://schemas.openxmlformats.org/drawingml/2006/picture">
-                      <pic:nvPicPr>
-                        <pic:cNvPr id="0" name="Continental_Logo_gelb_sRGB.jpg"/>
-                        <pic:cNvPicPr/>
-                      </pic:nvPicPr>
-                      <pic:blipFill>
-                        <a:blip r:embed="rId1"/>
-                        <a:stretch>
-                          <a:fillRect/>
-                        </a:stretch>
-                      </pic:blipFill>
-                      <pic:spPr>
-                        <a:xfrm>
-                          <a:off x="0" y="0"/>
-                          <a:ext cx="1752056" cy="318273"/>
-                        </a:xfrm>
-                        <a:prstGeom prst="rect">
-                          <a:avLst/>
-                        </a:prstGeom>
-                      </pic:spPr>
-                    </pic:pic>
-                  </a:graphicData>
-                </a:graphic>
-              </wp:inline>
-            </w:drawing>
-          </w:r>
-        </w:p>
-        <w:p>
-          <w:pPr>
-            <w:rPr>
-              <w:rFonts w:ascii="Arial" w:hAnsi="Arial" w:cs="Arial"/>
-              <w:b/>
-              <w:bCs/>
-              <w:noProof/>
-            </w:rPr>
-          </w:pPr>
-        </w:p>
-        <w:p>
-          <w:pPr>
-            <w:rPr>
-              <w:rFonts w:ascii="Arial" w:hAnsi="Arial" w:cs="Arial"/>
-              <w:sz w:val="14"/>
-              <w:szCs w:val="18"/>
-            </w:rPr>
-          </w:pPr>
-          <w:r>
-            <w:rPr>
-              <w:rFonts w:ascii="Arial" w:hAnsi="Arial" w:cs="Arial"/>
-              <w:b/>
-              <w:bCs/>
-              <w:noProof/>
-            </w:rPr>
-            <w:t xml:space="preserve">CONTINENTAL AUTOMOTIVE </w:t>
-          </w:r>
-          <w:r>
-            <w:rPr>
-              <w:rFonts w:ascii="Arial" w:hAnsi="Arial" w:cs="Arial"/>
-              <w:b/>
-              <w:bCs/>
-              <w:noProof/>
-            </w:rPr>
-            <w:t>SYSTEMS</w:t>
-          </w:r>
-          <w:r>
-            <w:rPr>
-              <w:rFonts w:ascii="Arial" w:hAnsi="Arial" w:cs="Arial"/>
-              <w:b/>
-              <w:bCs/>
-              <w:noProof/>
-            </w:rPr>
-            <w:t xml:space="preserve"> SRL</w:t>
-          </w:r>
-          <w:r>
-            <w:rPr>
-              <w:rFonts w:ascii="Arial" w:hAnsi="Arial" w:cs="Arial"/>
-              <w:b/>
-              <w:bCs/>
-              <w:noProof/>
-            </w:rPr>
-            <w:tab/>
-          </w:r>
-        </w:p>
-        <w:p>
-          <w:pPr>
-            <w:rPr>
-              <w:rFonts w:ascii="Arial" w:hAnsi="Arial" w:cs="Arial"/>
-              <w:bCs/>
-              <w:noProof/>
-            </w:rPr>
-          </w:pPr>
-          <w:r>
-            <w:rPr>
-              <w:rFonts w:ascii="Arial" w:hAnsi="Arial" w:cs="Arial"/>
-              <w:bCs/>
-              <w:noProof/>
-            </w:rPr>
-            <w:t xml:space="preserve">Qualification Laboratories               </w:t>
-          </w:r>
-        </w:p>
-        <w:p>
-          <w:pPr>
-            <w:rPr>
-              <w:rFonts w:ascii="Arial" w:hAnsi="Arial" w:cs="Arial"/>
-              <w:bCs/>
-              <w:noProof/>
-              <w:lang w:val="ro-RO"/>
-            </w:rPr>
-          </w:pPr>
-          <w:r>
-            <w:rPr>
-              <w:rFonts w:ascii="Arial" w:hAnsi="Arial" w:cs="Arial"/>
-              <w:bCs/>
-              <w:noProof/>
-            </w:rPr>
-            <w:t xml:space="preserve">REL Laboratory </w:t>
-          </w:r>
-          <w:r>
-            <w:rPr>
-              <w:rFonts w:ascii="Arial" w:hAnsi="Arial" w:cs="Arial"/>
-              <w:bCs/>
-              <w:noProof/>
-            </w:rPr>
-            <w:t>Sibiu</w:t>
-          </w:r>
-        </w:p>
-        <w:p>
-          <w:pPr>
-            <w:rPr>
-              <w:rFonts w:ascii="Arial" w:hAnsi="Arial" w:cs="Arial"/>
-              <w:bCs/>
-              <w:noProof/>
-            </w:rPr>
-          </w:pPr>
-          <w:r>
-            <w:rPr>
-              <w:rFonts w:ascii="Arial" w:hAnsi="Arial" w:cs="Arial"/>
-              <w:bCs/>
-              <w:noProof/>
-            </w:rPr>
-            <w:t>St</w:t>
-          </w:r>
-          <w:r>
-            <w:rPr>
-              <w:rFonts w:ascii="Arial" w:hAnsi="Arial" w:cs="Arial"/>
-              <w:bCs/>
-              <w:noProof/>
-            </w:rPr>
-            <w:t>reet</w:t>
-          </w:r>
-          <w:r>
-            <w:rPr>
-              <w:rFonts w:ascii="Arial" w:hAnsi="Arial" w:cs="Arial"/>
-              <w:bCs/>
-              <w:noProof/>
-            </w:rPr>
-            <w:t xml:space="preserve"> S</w:t>
-          </w:r>
-          <w:r>
-            <w:rPr>
-              <w:rFonts w:ascii="Arial" w:hAnsi="Arial" w:cs="Arial"/>
-              <w:bCs/>
-              <w:noProof/>
-            </w:rPr>
-            <w:t>alzburg</w:t>
-          </w:r>
-          <w:r>
-            <w:rPr>
-              <w:rFonts w:ascii="Arial" w:hAnsi="Arial" w:cs="Arial"/>
-              <w:bCs/>
-              <w:noProof/>
-            </w:rPr>
-            <w:t>, no.</w:t>
-          </w:r>
-          <w:r>
-            <w:rPr>
-              <w:rFonts w:ascii="Arial" w:hAnsi="Arial" w:cs="Arial"/>
-              <w:bCs/>
-              <w:noProof/>
-            </w:rPr>
-            <w:t>8</w:t>
-          </w:r>
-        </w:p>
-        <w:p>
-          <w:pPr>
-            <w:rPr>
-              <w:rFonts w:ascii="Arial" w:hAnsi="Arial" w:cs="Arial"/>
-              <w:bCs/>
-              <w:noProof/>
-            </w:rPr>
-          </w:pPr>
-          <w:r>
-            <w:rPr>
-              <w:rFonts w:ascii="Arial" w:hAnsi="Arial" w:cs="Arial"/>
-              <w:bCs/>
-              <w:noProof/>
-            </w:rPr>
-            <w:t>550018</w:t>
-          </w:r>
-          <w:r>
-            <w:rPr>
-              <w:rFonts w:ascii="Arial" w:hAnsi="Arial" w:cs="Arial"/>
-              <w:bCs/>
-              <w:noProof/>
-            </w:rPr>
-            <w:t xml:space="preserve">  </w:t>
-          </w:r>
-          <w:r>
-            <w:rPr>
-              <w:rFonts w:ascii="Arial" w:hAnsi="Arial" w:cs="Arial"/>
-              <w:bCs/>
-              <w:noProof/>
-            </w:rPr>
-            <w:t>Sibiu</w:t>
-          </w:r>
-          <w:r>
-            <w:rPr>
-              <w:rFonts w:ascii="Arial" w:hAnsi="Arial" w:cs="Arial"/>
-              <w:bCs/>
-              <w:noProof/>
-            </w:rPr>
-            <w:tab/>
-          </w:r>
-        </w:p>
-        <w:p>
-          <w:pPr>
-            <w:pStyle w:val="Header"/>
-            <w:rPr>
-              <w:rFonts w:ascii="Arial" w:hAnsi="Arial" w:cs="Arial"/>
-            </w:rPr>
-          </w:pPr>
-          <w:r>
-            <w:rPr>
-              <w:rFonts w:ascii="Arial" w:hAnsi="Arial" w:cs="Arial"/>
-              <w:bCs/>
-              <w:noProof/>
-            </w:rPr>
-            <w:t>Rom</w:t>
-          </w:r>
-          <w:r>
-            <w:rPr>
-              <w:rFonts w:ascii="Arial" w:hAnsi="Arial" w:cs="Arial"/>
-              <w:bCs/>
-              <w:noProof/>
-            </w:rPr>
-            <w:t>ania</w:t>
-          </w:r>
-          <w:r>
-            <w:rPr>
-              <w:rFonts w:ascii="Arial" w:hAnsi="Arial" w:cs="Arial"/>
-              <w:bCs/>
-              <w:noProof/>
-            </w:rPr>
-            <w:t xml:space="preserve">                                                 </w:t>
-          </w:r>
-        </w:p>
-      </w:tc>
-      <w:tc>
-        <w:tcPr>
-          <w:tcW w:w="4320" w:type="dxa"/>
-        </w:tcPr>
-        <w:p>
-          <w:pPr>
-            <w:jc w:val="center"/>
-            <w:rPr>
-              <w:rFonts w:ascii="Arial" w:hAnsi="Arial" w:cs="Arial"/>
-              <w:sz w:val="24"/>
-              <w:szCs w:val="24"/>
-            </w:rPr>
-          </w:pPr>
-          <w:r>
-            <w:rPr>
-              <w:rFonts w:ascii="Arial" w:hAnsi="Arial" w:cs="Arial"/>
-              <w:sz w:val="24"/>
-              <w:szCs w:val="24"/>
-            </w:rPr>
-            <w:t>Test report</w:t>
-          </w:r>
-        </w:p>
-        <w:tbl>
-          <w:tblPr>
-            <w:tblStyle w:val="TableGrid"/>
-            <w:tblW w:w="0" w:type="auto"/>
-            <w:jc w:val="center"/>
-            <w:tblLayout w:type="fixed"/>
-            <w:tblLook w:val="04A0" w:firstRow="1" w:lastRow="0" w:firstColumn="1" w:lastColumn="0" w:noHBand="0" w:noVBand="1"/>
-          </w:tblPr>
-          <w:tblGrid>
-            <w:gridCol w:w="2322"/>
-          </w:tblGrid>
-          <w:tr>
-            <w:trPr>
-              <w:jc w:val="center"/>
-            </w:trPr>
-            <w:tc>
-              <w:tcPr>
-                <w:tcW w:w="2322" w:type="dxa"/>
-                <w:tcBorders>
-                  <w:top w:val="nil"/>
-                  <w:left w:val="nil"/>
-                  <w:bottom w:val="nil"/>
-                  <w:right w:val="nil"/>
-                </w:tcBorders>
-              </w:tcPr>
-              <w:p>
-                <w:pPr>
-                  <w:pStyle w:val="TitluDocument"/>
-                </w:pPr>
-                <w:r>
-                  <w:t xml:space="preserve">R02074-SBZ-02</w:t>
-                </w:r>
-              </w:p>
-            </w:tc>
-          </w:tr>
-        </w:tbl>
-        <w:p>
-          <w:pPr>
-            <w:spacing w:line="480" w:lineRule="auto"/>
-            <w:rPr>
-              <w:rFonts w:ascii="Arial" w:hAnsi="Arial" w:cs="Arial"/>
-              <w:b/>
-            </w:rPr>
-          </w:pPr>
-        </w:p>
-        <w:p>
-          <w:pPr>
-            <w:spacing w:line="480" w:lineRule="auto"/>
-            <w:jc w:val="center"/>
-            <w:rPr>
-              <w:rFonts w:ascii="Arial" w:hAnsi="Arial" w:cs="Arial"/>
-              <w:b/>
-            </w:rPr>
-          </w:pPr>
-          <w:r>
-            <w:rPr>
-              <w:rFonts w:ascii="Arial" w:hAnsi="Arial" w:cs="Arial"/>
-              <w:b/>
-            </w:rPr>
-            <w:t xml:space="preserve">For </w:t>
-          </w:r>
-          <w:r>
-            <w:rPr>
-              <w:rFonts w:ascii="Arial" w:hAnsi="Arial" w:cs="Arial"/>
-              <w:b/>
-            </w:rPr>
-            <w:t>R</w:t>
-          </w:r>
-          <w:r>
-            <w:rPr>
-              <w:rFonts w:ascii="Arial" w:hAnsi="Arial" w:cs="Arial"/>
-              <w:b/>
-            </w:rPr>
-            <w:t xml:space="preserve">eliability </w:t>
-          </w:r>
-          <w:r>
-            <w:rPr>
-              <w:rFonts w:ascii="Arial" w:hAnsi="Arial" w:cs="Arial"/>
-              <w:b/>
-            </w:rPr>
-            <w:t>T</w:t>
-          </w:r>
-          <w:r>
-            <w:rPr>
-              <w:rFonts w:ascii="Arial" w:hAnsi="Arial" w:cs="Arial"/>
-              <w:b/>
-            </w:rPr>
-            <w:t>ests</w:t>
-          </w:r>
-        </w:p>
-        <w:p>
-          <w:pPr>
-            <w:rPr>
-              <w:rFonts w:ascii="Arial" w:hAnsi="Arial" w:cs="Arial"/>
-              <w:sz w:val="18"/>
-            </w:rPr>
-          </w:pPr>
-          <w:r>
-            <w:rPr>
-              <w:rFonts w:ascii="Arial" w:hAnsi="Arial" w:cs="Arial"/>
-              <w:i/>
-              <w:sz w:val="18"/>
-            </w:rPr>
-            <w:t xml:space="preserve">The test will be performed in a Continental-internal, </w:t>
-          </w:r>
-          <w:proofErr w:type="gramStart"/>
-          <w:r>
-            <w:rPr>
-              <w:rFonts w:ascii="Arial" w:hAnsi="Arial" w:cs="Arial"/>
-              <w:i/>
-              <w:sz w:val="18"/>
-            </w:rPr>
-            <w:t>accredited</w:t>
-          </w:r>
-          <w:proofErr w:type="gramEnd"/>
-          <w:r>
-            <w:rPr>
-              <w:rFonts w:ascii="Arial" w:hAnsi="Arial" w:cs="Arial"/>
-              <w:i/>
-              <w:sz w:val="18"/>
-            </w:rPr>
-            <w:t xml:space="preserve"> or equivalent lab. The executing lab, if different to QL REL </w:t>
-          </w:r>
-          <w:r>
-            <w:rPr>
-              <w:rFonts w:ascii="Arial" w:hAnsi="Arial" w:cs="Arial"/>
-              <w:i/>
-              <w:sz w:val="18"/>
-            </w:rPr>
-            <w:t>SBZ</w:t>
-          </w:r>
-          <w:r>
-            <w:rPr>
-              <w:rFonts w:ascii="Arial" w:hAnsi="Arial" w:cs="Arial"/>
-              <w:i/>
-              <w:sz w:val="18"/>
-            </w:rPr>
-            <w:t>, will be indicated in the test report</w:t>
-          </w:r>
-          <w:r>
-            <w:rPr>
-              <w:rFonts w:ascii="Arial" w:hAnsi="Arial" w:cs="Arial"/>
-              <w:sz w:val="18"/>
-            </w:rPr>
-            <w:t>.</w:t>
-          </w:r>
-        </w:p>
-      </w:tc>
-      <w:tc>
-        <w:tcPr>
-          <w:tcW w:w="2932" w:type="dxa"/>
-        </w:tcPr>
-        <w:p>
-          <w:pPr>
-            <w:pStyle w:val="Header"/>
-            <w:jc w:val="center"/>
-          </w:pPr>
-        </w:p>
-      </w:tc>
-    </w:tr>
-  </w:tbl>
-  <w:p>
-    <w:pPr>
-      <w:pStyle w:val="Header"/>
-    </w:pPr>
-  </w:p>
-</w:hdr>
-</file>
-
-<file path=word/header2.xml><?xml version="1.0" encoding="utf-8"?>
 <w:hdr xmlns:wpc="http://schemas.microsoft.com/office/word/2010/wordprocessingCanvas" xmlns:cx="http://schemas.microsoft.com/office/drawing/2014/chartex" xmlns:cx1="http://schemas.microsoft.com/office/drawing/2015/9/8/chartex" xmlns:cx2="http://schemas.microsoft.com/office/drawing/2015/10/21/chartex" xmlns:cx3="http://schemas.microsoft.com/office/drawing/2016/5/9/chartex" xmlns:cx4="http://schemas.microsoft.com/office/drawing/2016/5/10/chartex" xmlns:cx5="http://schemas.microsoft.com/office/drawing/2016/5/11/chartex" xmlns:cx6="http://schemas.microsoft.com/office/drawing/2016/5/12/chartex" xmlns:cx7="http://schemas.microsoft.com/office/drawing/2016/5/13/chartex" xmlns:cx8="http://schemas.microsoft.com/office/drawing/2016/5/14/chartex" xmlns:mc="http://schemas.openxmlformats.org/markup-compatibility/2006" xmlns:aink="http://schemas.microsoft.com/office/drawing/2016/ink" xmlns:am3d="http://schemas.microsoft.com/office/drawing/2017/model3d" xmlns:o="urn:schemas-microsoft-com:office:office" xmlns:r="http://schemas.openxmlformats.org/officeDocument/2006/relationships" xmlns:m="http://schemas.openxmlformats.org/officeDocument/2006/math" xmlns:v="urn:schemas-microsoft-com:vml" xmlns:wp14="http://schemas.microsoft.com/office/word/2010/wordprocessingDrawing" xmlns:wp="http://schemas.openxmlformats.org/drawingml/2006/wordprocessingDrawing" xmlns:w10="urn:schemas-microsoft-com:office:word" xmlns:w="http://schemas.openxmlformats.org/wordprocessingml/2006/main" xmlns:w14="http://schemas.microsoft.com/office/word/2010/wordml" xmlns:w15="http://schemas.microsoft.com/office/word/2012/wordml" xmlns:w16cex="http://schemas.microsoft.com/office/word/2018/wordml/cex" xmlns:w16cid="http://schemas.microsoft.com/office/word/2016/wordml/cid" xmlns:w16="http://schemas.microsoft.com/office/word/2018/wordml" xmlns:w16sdtdh="http://schemas.microsoft.com/office/word/2020/wordml/sdtdatahash" xmlns:w16se="http://schemas.microsoft.com/office/word/2015/wordml/symex" xmlns:wpg="http://schemas.microsoft.com/office/word/2010/wordprocessingGroup" xmlns:wpi="http://schemas.microsoft.com/office/word/2010/wordprocessingInk" xmlns:wne="http://schemas.microsoft.com/office/word/2006/wordml" xmlns:wps="http://schemas.microsoft.com/office/word/2010/wordprocessingShape" mc:Ignorable="w14 w15 w16se w16cid w16 w16cex w16sdtdh wp14">
   <w:tbl>
     <w:tblPr>
@@ -8719,6 +7837,431 @@
       </w:tc>
     </w:tr>
     <w:bookmarkEnd w:id="5"/>
+  </w:tbl>
+  <w:p>
+    <w:pPr>
+      <w:pStyle w:val="Header"/>
+    </w:pPr>
+  </w:p>
+</w:hdr>
+</file>
+
+<file path=word/header2.xml><?xml version="1.0" encoding="utf-8"?>
+<w:hdr xmlns:wpc="http://schemas.microsoft.com/office/word/2010/wordprocessingCanvas" xmlns:cx="http://schemas.microsoft.com/office/drawing/2014/chartex" xmlns:cx1="http://schemas.microsoft.com/office/drawing/2015/9/8/chartex" xmlns:cx2="http://schemas.microsoft.com/office/drawing/2015/10/21/chartex" xmlns:cx3="http://schemas.microsoft.com/office/drawing/2016/5/9/chartex" xmlns:cx4="http://schemas.microsoft.com/office/drawing/2016/5/10/chartex" xmlns:cx5="http://schemas.microsoft.com/office/drawing/2016/5/11/chartex" xmlns:cx6="http://schemas.microsoft.com/office/drawing/2016/5/12/chartex" xmlns:cx7="http://schemas.microsoft.com/office/drawing/2016/5/13/chartex" xmlns:cx8="http://schemas.microsoft.com/office/drawing/2016/5/14/chartex" xmlns:mc="http://schemas.openxmlformats.org/markup-compatibility/2006" xmlns:aink="http://schemas.microsoft.com/office/drawing/2016/ink" xmlns:am3d="http://schemas.microsoft.com/office/drawing/2017/model3d" xmlns:o="urn:schemas-microsoft-com:office:office" xmlns:r="http://schemas.openxmlformats.org/officeDocument/2006/relationships" xmlns:m="http://schemas.openxmlformats.org/officeDocument/2006/math" xmlns:v="urn:schemas-microsoft-com:vml" xmlns:wp14="http://schemas.microsoft.com/office/word/2010/wordprocessingDrawing" xmlns:wp="http://schemas.openxmlformats.org/drawingml/2006/wordprocessingDrawing" xmlns:w10="urn:schemas-microsoft-com:office:word" xmlns:w="http://schemas.openxmlformats.org/wordprocessingml/2006/main" xmlns:w14="http://schemas.microsoft.com/office/word/2010/wordml" xmlns:w15="http://schemas.microsoft.com/office/word/2012/wordml" xmlns:w16cex="http://schemas.microsoft.com/office/word/2018/wordml/cex" xmlns:w16cid="http://schemas.microsoft.com/office/word/2016/wordml/cid" xmlns:w16="http://schemas.microsoft.com/office/word/2018/wordml" xmlns:w16sdtdh="http://schemas.microsoft.com/office/word/2020/wordml/sdtdatahash" xmlns:w16se="http://schemas.microsoft.com/office/word/2015/wordml/symex" xmlns:wpg="http://schemas.microsoft.com/office/word/2010/wordprocessingGroup" xmlns:wpi="http://schemas.microsoft.com/office/word/2010/wordprocessingInk" xmlns:wne="http://schemas.microsoft.com/office/word/2006/wordml" xmlns:wps="http://schemas.microsoft.com/office/word/2010/wordprocessingShape" mc:Ignorable="w14 w15 w16se w16cid w16 w16cex w16sdtdh wp14">
+  <w:tbl>
+    <w:tblPr>
+      <w:tblStyle w:val="TableGrid"/>
+      <w:tblW w:w="10690" w:type="dxa"/>
+      <w:tblInd w:w="-630" w:type="dxa"/>
+      <w:tblLayout w:type="fixed"/>
+      <w:tblLook w:val="04A0" w:firstRow="1" w:lastRow="0" w:firstColumn="1" w:lastColumn="0" w:noHBand="0" w:noVBand="1"/>
+    </w:tblPr>
+    <w:tblGrid>
+      <w:gridCol w:w="3438"/>
+      <w:gridCol w:w="4320"/>
+      <w:gridCol w:w="2932"/>
+    </w:tblGrid>
+    <w:tr>
+      <w:trPr>
+        <w:trHeight w:val="416"/>
+      </w:trPr>
+      <w:tc>
+        <w:tcPr>
+          <w:tcW w:w="3438" w:type="dxa"/>
+          <w:tcBorders>
+            <w:top w:val="nil"/>
+            <w:left w:val="nil"/>
+            <w:right w:val="nil"/>
+          </w:tcBorders>
+        </w:tcPr>
+        <w:p>
+          <w:pPr>
+            <w:rPr>
+              <w:rFonts w:cs="Arial"/>
+              <w:b/>
+              <w:bCs/>
+              <w:noProof/>
+            </w:rPr>
+          </w:pPr>
+        </w:p>
+      </w:tc>
+      <w:tc>
+        <w:tcPr>
+          <w:tcW w:w="4320" w:type="dxa"/>
+          <w:tcBorders>
+            <w:top w:val="nil"/>
+            <w:left w:val="nil"/>
+            <w:right w:val="nil"/>
+          </w:tcBorders>
+        </w:tcPr>
+        <w:p>
+          <w:pPr>
+            <w:jc w:val="center"/>
+            <w:rPr>
+              <w:rFonts w:cs="Arial"/>
+              <w:sz w:val="32"/>
+              <w:szCs w:val="32"/>
+            </w:rPr>
+          </w:pPr>
+        </w:p>
+      </w:tc>
+      <w:tc>
+        <w:tcPr>
+          <w:tcW w:w="2932" w:type="dxa"/>
+          <w:tcBorders>
+            <w:top w:val="nil"/>
+            <w:left w:val="nil"/>
+            <w:right w:val="nil"/>
+          </w:tcBorders>
+        </w:tcPr>
+        <w:p>
+          <w:pPr>
+            <w:pStyle w:val="Header"/>
+          </w:pPr>
+        </w:p>
+      </w:tc>
+    </w:tr>
+    <w:tr>
+      <w:trPr>
+        <w:trHeight w:val="2627"/>
+      </w:trPr>
+      <w:tc>
+        <w:tcPr>
+          <w:tcW w:w="3438" w:type="dxa"/>
+        </w:tcPr>
+        <w:p>
+          <w:pPr>
+            <w:rPr>
+              <w:rFonts w:ascii="Arial" w:hAnsi="Arial" w:cs="Arial"/>
+              <w:b/>
+              <w:bCs/>
+              <w:noProof/>
+            </w:rPr>
+          </w:pPr>
+        </w:p>
+        <w:p>
+          <w:pPr>
+            <w:rPr>
+              <w:rFonts w:ascii="Arial" w:hAnsi="Arial" w:cs="Arial"/>
+              <w:b/>
+              <w:bCs/>
+              <w:noProof/>
+            </w:rPr>
+          </w:pPr>
+          <w:r>
+            <w:rPr>
+              <w:rFonts w:ascii="Arial" w:hAnsi="Arial" w:cs="Arial"/>
+              <w:noProof/>
+            </w:rPr>
+            <w:drawing>
+              <wp:inline distT="0" distB="0" distL="0" distR="0" wp14:anchorId="6106E89C" wp14:editId="61168AAD">
+                <wp:extent cx="1654896" cy="300623"/>
+                <wp:effectExtent l="0" t="0" r="2540" b="4445"/>
+                <wp:docPr id="1" name="Grafik 0" descr="Continental_Logo_gelb_sRGB.jpg"/>
+                <wp:cNvGraphicFramePr>
+                  <a:graphicFrameLocks xmlns:a="http://schemas.openxmlformats.org/drawingml/2006/main" noChangeAspect="1"/>
+                </wp:cNvGraphicFramePr>
+                <a:graphic xmlns:a="http://schemas.openxmlformats.org/drawingml/2006/main">
+                  <a:graphicData uri="http://schemas.openxmlformats.org/drawingml/2006/picture">
+                    <pic:pic xmlns:pic="http://schemas.openxmlformats.org/drawingml/2006/picture">
+                      <pic:nvPicPr>
+                        <pic:cNvPr id="0" name="Continental_Logo_gelb_sRGB.jpg"/>
+                        <pic:cNvPicPr/>
+                      </pic:nvPicPr>
+                      <pic:blipFill>
+                        <a:blip r:embed="rId1"/>
+                        <a:stretch>
+                          <a:fillRect/>
+                        </a:stretch>
+                      </pic:blipFill>
+                      <pic:spPr>
+                        <a:xfrm>
+                          <a:off x="0" y="0"/>
+                          <a:ext cx="1752056" cy="318273"/>
+                        </a:xfrm>
+                        <a:prstGeom prst="rect">
+                          <a:avLst/>
+                        </a:prstGeom>
+                      </pic:spPr>
+                    </pic:pic>
+                  </a:graphicData>
+                </a:graphic>
+              </wp:inline>
+            </w:drawing>
+          </w:r>
+        </w:p>
+        <w:p>
+          <w:pPr>
+            <w:rPr>
+              <w:rFonts w:ascii="Arial" w:hAnsi="Arial" w:cs="Arial"/>
+              <w:b/>
+              <w:bCs/>
+              <w:noProof/>
+            </w:rPr>
+          </w:pPr>
+        </w:p>
+        <w:p>
+          <w:pPr>
+            <w:rPr>
+              <w:rFonts w:ascii="Arial" w:hAnsi="Arial" w:cs="Arial"/>
+              <w:sz w:val="14"/>
+              <w:szCs w:val="18"/>
+            </w:rPr>
+          </w:pPr>
+          <w:r>
+            <w:rPr>
+              <w:rFonts w:ascii="Arial" w:hAnsi="Arial" w:cs="Arial"/>
+              <w:b/>
+              <w:bCs/>
+              <w:noProof/>
+            </w:rPr>
+            <w:t>CONTINENTAL AUTOMOTIVE SYSTEMS SRL</w:t>
+          </w:r>
+          <w:r>
+            <w:rPr>
+              <w:rFonts w:ascii="Arial" w:hAnsi="Arial" w:cs="Arial"/>
+              <w:b/>
+              <w:bCs/>
+              <w:noProof/>
+            </w:rPr>
+            <w:tab/>
+          </w:r>
+        </w:p>
+        <w:p>
+          <w:pPr>
+            <w:rPr>
+              <w:rFonts w:ascii="Arial" w:hAnsi="Arial" w:cs="Arial"/>
+              <w:bCs/>
+              <w:noProof/>
+            </w:rPr>
+          </w:pPr>
+          <w:r>
+            <w:rPr>
+              <w:rFonts w:ascii="Arial" w:hAnsi="Arial" w:cs="Arial"/>
+              <w:bCs/>
+              <w:noProof/>
+            </w:rPr>
+            <w:t xml:space="preserve">Qualification Laboratories               </w:t>
+          </w:r>
+        </w:p>
+        <w:p>
+          <w:pPr>
+            <w:rPr>
+              <w:rFonts w:ascii="Arial" w:hAnsi="Arial" w:cs="Arial"/>
+              <w:bCs/>
+              <w:noProof/>
+              <w:lang w:val="ro-RO"/>
+            </w:rPr>
+          </w:pPr>
+          <w:r>
+            <w:rPr>
+              <w:rFonts w:ascii="Arial" w:hAnsi="Arial" w:cs="Arial"/>
+              <w:bCs/>
+              <w:noProof/>
+            </w:rPr>
+            <w:t>REL Laboratory Sibiu</w:t>
+          </w:r>
+        </w:p>
+        <w:p>
+          <w:pPr>
+            <w:rPr>
+              <w:rFonts w:ascii="Arial" w:hAnsi="Arial" w:cs="Arial"/>
+              <w:bCs/>
+              <w:noProof/>
+            </w:rPr>
+          </w:pPr>
+          <w:r>
+            <w:rPr>
+              <w:rFonts w:ascii="Arial" w:hAnsi="Arial" w:cs="Arial"/>
+              <w:bCs/>
+              <w:noProof/>
+            </w:rPr>
+            <w:t>Street Salzburg, no.8</w:t>
+          </w:r>
+        </w:p>
+        <w:p>
+          <w:pPr>
+            <w:rPr>
+              <w:rFonts w:ascii="Arial" w:hAnsi="Arial" w:cs="Arial"/>
+              <w:bCs/>
+              <w:noProof/>
+            </w:rPr>
+          </w:pPr>
+          <w:r>
+            <w:rPr>
+              <w:rFonts w:ascii="Arial" w:hAnsi="Arial" w:cs="Arial"/>
+              <w:bCs/>
+              <w:noProof/>
+            </w:rPr>
+            <w:t>550018  Sibiu</w:t>
+          </w:r>
+          <w:r>
+            <w:rPr>
+              <w:rFonts w:ascii="Arial" w:hAnsi="Arial" w:cs="Arial"/>
+              <w:bCs/>
+              <w:noProof/>
+            </w:rPr>
+            <w:tab/>
+          </w:r>
+        </w:p>
+        <w:p>
+          <w:pPr>
+            <w:pStyle w:val="Header"/>
+            <w:rPr>
+              <w:rFonts w:ascii="Arial" w:hAnsi="Arial" w:cs="Arial"/>
+            </w:rPr>
+          </w:pPr>
+          <w:r>
+            <w:rPr>
+              <w:rFonts w:ascii="Arial" w:hAnsi="Arial" w:cs="Arial"/>
+              <w:bCs/>
+              <w:noProof/>
+            </w:rPr>
+            <w:t xml:space="preserve">Romania                                                 </w:t>
+          </w:r>
+        </w:p>
+      </w:tc>
+      <w:tc>
+        <w:tcPr>
+          <w:tcW w:w="4320" w:type="dxa"/>
+        </w:tcPr>
+        <w:p>
+          <w:pPr>
+            <w:jc w:val="center"/>
+            <w:rPr>
+              <w:rFonts w:ascii="Arial" w:hAnsi="Arial" w:cs="Arial"/>
+              <w:sz w:val="24"/>
+              <w:szCs w:val="24"/>
+            </w:rPr>
+          </w:pPr>
+          <w:r>
+            <w:rPr>
+              <w:rFonts w:ascii="Arial" w:hAnsi="Arial" w:cs="Arial"/>
+              <w:sz w:val="24"/>
+              <w:szCs w:val="24"/>
+            </w:rPr>
+            <w:t>Test report</w:t>
+          </w:r>
+        </w:p>
+        <w:tbl>
+          <w:tblPr>
+            <w:tblStyle w:val="TableGrid"/>
+            <w:tblW w:w="0" w:type="auto"/>
+            <w:jc w:val="center"/>
+            <w:tblLayout w:type="fixed"/>
+            <w:tblLook w:val="04A0" w:firstRow="1" w:lastRow="0" w:firstColumn="1" w:lastColumn="0" w:noHBand="0" w:noVBand="1"/>
+          </w:tblPr>
+          <w:tblGrid>
+            <w:gridCol w:w="2322"/>
+          </w:tblGrid>
+          <w:tr>
+            <w:trPr>
+              <w:jc w:val="center"/>
+            </w:trPr>
+            <w:tc>
+              <w:tcPr>
+                <w:tcW w:w="2322" w:type="dxa"/>
+                <w:tcBorders>
+                  <w:top w:val="nil"/>
+                  <w:left w:val="nil"/>
+                  <w:bottom w:val="nil"/>
+                  <w:right w:val="nil"/>
+                </w:tcBorders>
+              </w:tcPr>
+              <w:p>
+                <w:pPr>
+                  <w:pStyle w:val="TitluDocument"/>
+                </w:pPr>
+                <w:r>
+                  <w:rPr>
+                    <w:bCs/>
+                  </w:rPr>
+                  <w:t xml:space="preserve">R02074-SBZ-02</w:t>
+                </w:r>
+              </w:p>
+            </w:tc>
+          </w:tr>
+        </w:tbl>
+        <w:p>
+          <w:pPr>
+            <w:spacing w:line="480" w:lineRule="auto"/>
+            <w:rPr>
+              <w:rFonts w:ascii="Arial" w:hAnsi="Arial" w:cs="Arial"/>
+              <w:b/>
+            </w:rPr>
+          </w:pPr>
+        </w:p>
+        <w:p>
+          <w:pPr>
+            <w:spacing w:line="480" w:lineRule="auto"/>
+            <w:jc w:val="center"/>
+            <w:rPr>
+              <w:rFonts w:ascii="Arial" w:hAnsi="Arial" w:cs="Arial"/>
+              <w:b/>
+            </w:rPr>
+          </w:pPr>
+          <w:r>
+            <w:rPr>
+              <w:rFonts w:ascii="Arial" w:hAnsi="Arial" w:cs="Arial"/>
+              <w:b/>
+            </w:rPr>
+            <w:t>For Reliability Tests</w:t>
+          </w:r>
+        </w:p>
+        <w:p>
+          <w:pPr>
+            <w:rPr>
+              <w:rFonts w:ascii="Arial" w:hAnsi="Arial" w:cs="Arial"/>
+              <w:sz w:val="18"/>
+            </w:rPr>
+          </w:pPr>
+          <w:r>
+            <w:rPr>
+              <w:rFonts w:ascii="Arial" w:hAnsi="Arial" w:cs="Arial"/>
+              <w:i/>
+              <w:sz w:val="18"/>
+            </w:rPr>
+            <w:t xml:space="preserve">The test will be performed in a Continental-internal, </w:t>
+          </w:r>
+          <w:proofErr w:type="gramStart"/>
+          <w:r>
+            <w:rPr>
+              <w:rFonts w:ascii="Arial" w:hAnsi="Arial" w:cs="Arial"/>
+              <w:i/>
+              <w:sz w:val="18"/>
+            </w:rPr>
+            <w:t>accredited</w:t>
+          </w:r>
+          <w:proofErr w:type="gramEnd"/>
+          <w:r>
+            <w:rPr>
+              <w:rFonts w:ascii="Arial" w:hAnsi="Arial" w:cs="Arial"/>
+              <w:i/>
+              <w:sz w:val="18"/>
+            </w:rPr>
+            <w:t xml:space="preserve"> or equivalent lab. The executing lab, if different to QL REL SBZ, will be indicated in the test report</w:t>
+          </w:r>
+          <w:r>
+            <w:rPr>
+              <w:rFonts w:ascii="Arial" w:hAnsi="Arial" w:cs="Arial"/>
+              <w:sz w:val="18"/>
+            </w:rPr>
+            <w:t>.</w:t>
+          </w:r>
+        </w:p>
+      </w:tc>
+      <w:tc>
+        <w:tcPr>
+          <w:tcW w:w="2932" w:type="dxa"/>
+        </w:tcPr>
+        <w:p>
+          <w:pPr>
+            <w:pStyle w:val="Header"/>
+            <w:jc w:val="center"/>
+          </w:pPr>
+        </w:p>
+      </w:tc>
+    </w:tr>
   </w:tbl>
   <w:p>
     <w:pPr>
@@ -10287,7 +9830,9 @@
     <w:rsid w:val="006B6230"/>
     <w:rsid w:val="006C236B"/>
     <w:rsid w:val="007351EA"/>
+    <w:rsid w:val="00741411"/>
     <w:rsid w:val="00783500"/>
+    <w:rsid w:val="0096297C"/>
     <w:rsid w:val="00BB0E1D"/>
   </w:rsids>
   <m:mathPr>

</xml_diff>